<commit_message>
Added Word doc that is the new blog.
</commit_message>
<xml_diff>
--- a/README_Independent Project for Break the Build.docx
+++ b/README_Independent Project for Break the Build.docx
@@ -5,17 +5,20 @@
     <w:p>
       <w:pPr>
         <w:rPr>
-          <w:lang w:val="en-US"/>
-        </w:rPr>
-      </w:pPr>
-      <w:r>
-        <w:rPr>
+          <w:rFonts w:ascii="Arial" w:hAnsi="Arial" w:cs="Arial"/>
+          <w:lang w:val="en-US"/>
+        </w:rPr>
+      </w:pPr>
+      <w:r>
+        <w:rPr>
+          <w:rFonts w:ascii="Arial" w:hAnsi="Arial" w:cs="Arial"/>
           <w:lang w:val="en-US"/>
         </w:rPr>
         <w:t xml:space="preserve">This is my </w:t>
       </w:r>
       <w:r>
         <w:rPr>
+          <w:rFonts w:ascii="Arial" w:hAnsi="Arial" w:cs="Arial"/>
           <w:u w:val="single"/>
           <w:lang w:val="en-US"/>
         </w:rPr>
@@ -23,12 +26,14 @@
       </w:r>
       <w:r>
         <w:rPr>
+          <w:rFonts w:ascii="Arial" w:hAnsi="Arial" w:cs="Arial"/>
           <w:lang w:val="en-US"/>
         </w:rPr>
         <w:t xml:space="preserve"> for the collaboration of team ‘</w:t>
       </w:r>
       <w:r>
         <w:rPr>
+          <w:rFonts w:ascii="Arial" w:hAnsi="Arial" w:cs="Arial"/>
           <w:b/>
           <w:lang w:val="en-US"/>
         </w:rPr>
@@ -36,6 +41,7 @@
       </w:r>
       <w:r>
         <w:rPr>
+          <w:rFonts w:ascii="Arial" w:hAnsi="Arial" w:cs="Arial"/>
           <w:lang w:val="en-US"/>
         </w:rPr>
         <w:t>. We have been assigned to test and produce new effects and coding so that we may join together in the future to create our survival horror game.</w:t>
@@ -44,17 +50,20 @@
     <w:p>
       <w:pPr>
         <w:rPr>
-          <w:lang w:val="en-US"/>
-        </w:rPr>
-      </w:pPr>
-      <w:r>
-        <w:rPr>
+          <w:rFonts w:ascii="Arial" w:hAnsi="Arial" w:cs="Arial"/>
+          <w:lang w:val="en-US"/>
+        </w:rPr>
+      </w:pPr>
+      <w:r>
+        <w:rPr>
+          <w:rFonts w:ascii="Arial" w:hAnsi="Arial" w:cs="Arial"/>
           <w:lang w:val="en-US"/>
         </w:rPr>
         <w:t>IN MY GITHUB REPOSITORIES, look for ‘</w:t>
       </w:r>
       <w:r>
         <w:rPr>
+          <w:rFonts w:ascii="Arial" w:hAnsi="Arial" w:cs="Arial"/>
           <w:b/>
           <w:lang w:val="en-US"/>
         </w:rPr>
@@ -62,39 +71,43 @@
       </w:r>
       <w:r>
         <w:rPr>
+          <w:rFonts w:ascii="Arial" w:hAnsi="Arial" w:cs="Arial"/>
           <w:lang w:val="en-US"/>
         </w:rPr>
         <w:t xml:space="preserve"> as that is our collaborative repository.</w:t>
       </w:r>
       <w:r>
         <w:rPr>
+          <w:rFonts w:ascii="Arial" w:hAnsi="Arial" w:cs="Arial"/>
           <w:lang w:val="en-US"/>
         </w:rPr>
         <w:t xml:space="preserve"> You will see the list that we have come up with.</w:t>
       </w:r>
-      <w:bookmarkStart w:id="0" w:name="_GoBack"/>
-      <w:bookmarkEnd w:id="0"/>
-    </w:p>
-    <w:p>
-      <w:pPr>
-        <w:rPr>
-          <w:lang w:val="en-US"/>
-        </w:rPr>
-      </w:pPr>
-      <w:r>
-        <w:rPr>
+    </w:p>
+    <w:p>
+      <w:pPr>
+        <w:rPr>
+          <w:rFonts w:ascii="Arial" w:hAnsi="Arial" w:cs="Arial"/>
+          <w:lang w:val="en-US"/>
+        </w:rPr>
+      </w:pPr>
+      <w:r>
+        <w:rPr>
+          <w:rFonts w:ascii="Arial" w:hAnsi="Arial" w:cs="Arial"/>
           <w:lang w:val="en-US"/>
         </w:rPr>
         <w:t>My assignment from the team f</w:t>
       </w:r>
       <w:r>
         <w:rPr>
+          <w:rFonts w:ascii="Arial" w:hAnsi="Arial" w:cs="Arial"/>
           <w:lang w:val="en-US"/>
         </w:rPr>
         <w:t>rom the</w:t>
       </w:r>
       <w:r>
         <w:rPr>
+          <w:rFonts w:ascii="Arial" w:hAnsi="Arial" w:cs="Arial"/>
           <w:lang w:val="en-US"/>
         </w:rPr>
         <w:t xml:space="preserve"> last few weeks:</w:t>
@@ -108,20 +121,16 @@
           <w:numId w:val="1"/>
         </w:numPr>
         <w:rPr>
-          <w:lang w:val="en-US"/>
-        </w:rPr>
-      </w:pPr>
-      <w:r>
-        <w:rPr>
-          <w:lang w:val="en-US"/>
-        </w:rPr>
-        <w:t>Create animation for platforms to appear</w:t>
-      </w:r>
-      <w:r>
-        <w:rPr>
-          <w:lang w:val="en-US"/>
-        </w:rPr>
-        <w:t xml:space="preserve"> e.g. stairs appear before the player (level Blueprint, Matinee).</w:t>
+          <w:rFonts w:ascii="Arial" w:hAnsi="Arial" w:cs="Arial"/>
+          <w:lang w:val="en-US"/>
+        </w:rPr>
+      </w:pPr>
+      <w:r>
+        <w:rPr>
+          <w:rFonts w:ascii="Arial" w:hAnsi="Arial" w:cs="Arial"/>
+          <w:lang w:val="en-US"/>
+        </w:rPr>
+        <w:t>Create animation for platforms to appear e.g. stairs appear before the player (level Blueprint, Matinee).</w:t>
       </w:r>
     </w:p>
     <w:p>
@@ -131,12 +140,17 @@
           <w:ilvl w:val="0"/>
           <w:numId w:val="1"/>
         </w:numPr>
-        <w:rPr>
-          <w:lang w:val="en-US"/>
-        </w:rPr>
-      </w:pPr>
-      <w:r>
-        <w:rPr>
+        <w:pBdr>
+          <w:bottom w:val="single" w:sz="6" w:space="1" w:color="auto"/>
+        </w:pBdr>
+        <w:rPr>
+          <w:rFonts w:ascii="Arial" w:hAnsi="Arial" w:cs="Arial"/>
+          <w:lang w:val="en-US"/>
+        </w:rPr>
+      </w:pPr>
+      <w:r>
+        <w:rPr>
+          <w:rFonts w:ascii="Arial" w:hAnsi="Arial" w:cs="Arial"/>
           <w:lang w:val="en-US"/>
         </w:rPr>
         <w:t>Operate a key mechanic, door can only be open by a key (include widget text/images to pop up).</w:t>
@@ -145,26 +159,2434 @@
     <w:p>
       <w:pPr>
         <w:rPr>
-          <w:lang w:val="en-US"/>
-        </w:rPr>
-      </w:pPr>
-    </w:p>
-    <w:p>
-      <w:pPr>
-        <w:rPr>
-          <w:lang w:val="en-US"/>
-        </w:rPr>
-      </w:pPr>
-      <w:r>
-        <w:rPr>
+          <w:rFonts w:ascii="Arial" w:hAnsi="Arial" w:cs="Arial"/>
+          <w:b/>
+          <w:color w:val="FF0000"/>
+          <w:lang w:val="en-US"/>
+        </w:rPr>
+      </w:pPr>
+      <w:r>
+        <w:rPr>
+          <w:rFonts w:ascii="Arial" w:hAnsi="Arial" w:cs="Arial"/>
+          <w:b/>
+          <w:color w:val="FF0000"/>
+          <w:lang w:val="en-US"/>
+        </w:rPr>
+        <w:t>NOTICE</w:t>
+      </w:r>
+      <w:r>
+        <w:rPr>
+          <w:rFonts w:ascii="Arial" w:hAnsi="Arial" w:cs="Arial"/>
+          <w:b/>
+          <w:color w:val="FF0000"/>
+          <w:lang w:val="en-US"/>
+        </w:rPr>
+        <w:t xml:space="preserve"> 22/11/2017</w:t>
+      </w:r>
+      <w:r>
+        <w:rPr>
+          <w:rFonts w:ascii="Arial" w:hAnsi="Arial" w:cs="Arial"/>
+          <w:b/>
+          <w:color w:val="FF0000"/>
+          <w:lang w:val="en-US"/>
+        </w:rPr>
+        <w:t>:</w:t>
+      </w:r>
+    </w:p>
+    <w:p>
+      <w:pPr>
+        <w:pBdr>
+          <w:bottom w:val="single" w:sz="6" w:space="1" w:color="auto"/>
+        </w:pBdr>
+        <w:rPr>
+          <w:rFonts w:ascii="Arial" w:hAnsi="Arial" w:cs="Arial"/>
+          <w:b/>
+          <w:color w:val="FF0000"/>
+          <w:lang w:val="en-US"/>
+        </w:rPr>
+      </w:pPr>
+      <w:r>
+        <w:rPr>
+          <w:rFonts w:ascii="Arial" w:hAnsi="Arial" w:cs="Arial"/>
+          <w:color w:val="FF0000"/>
+          <w:lang w:val="en-US"/>
+        </w:rPr>
+        <w:t>I’ve forgot to add my screenshot</w:t>
+      </w:r>
+      <w:r>
+        <w:rPr>
+          <w:rFonts w:ascii="Arial" w:hAnsi="Arial" w:cs="Arial"/>
+          <w:color w:val="FF0000"/>
+          <w:lang w:val="en-US"/>
+        </w:rPr>
+        <w:t xml:space="preserve"> and videos</w:t>
+      </w:r>
+      <w:r>
+        <w:rPr>
+          <w:rFonts w:ascii="Arial" w:hAnsi="Arial" w:cs="Arial"/>
+          <w:color w:val="FF0000"/>
+          <w:lang w:val="en-US"/>
+        </w:rPr>
+        <w:t xml:space="preserve"> from the last few projects a while ago, so go check them </w:t>
+      </w:r>
+      <w:r>
+        <w:rPr>
+          <w:rFonts w:ascii="Arial" w:hAnsi="Arial" w:cs="Arial"/>
+          <w:color w:val="FF0000"/>
+          <w:lang w:val="en-US"/>
+        </w:rPr>
+        <w:t>my</w:t>
+      </w:r>
+      <w:r>
+        <w:rPr>
+          <w:rFonts w:ascii="Arial" w:hAnsi="Arial" w:cs="Arial"/>
+          <w:color w:val="FF0000"/>
+          <w:lang w:val="en-US"/>
+        </w:rPr>
+        <w:t xml:space="preserve"> repo</w:t>
+      </w:r>
+      <w:r>
+        <w:rPr>
+          <w:rFonts w:ascii="Arial" w:hAnsi="Arial" w:cs="Arial"/>
+          <w:color w:val="FF0000"/>
+          <w:lang w:val="en-US"/>
+        </w:rPr>
+        <w:t>sitor</w:t>
+      </w:r>
+      <w:r>
+        <w:rPr>
+          <w:rFonts w:ascii="Arial" w:hAnsi="Arial" w:cs="Arial"/>
+          <w:color w:val="FF0000"/>
+          <w:lang w:val="en-US"/>
+        </w:rPr>
+        <w:t>ies</w:t>
+      </w:r>
+      <w:r>
+        <w:rPr>
+          <w:rFonts w:ascii="Arial" w:hAnsi="Arial" w:cs="Arial"/>
+          <w:color w:val="FF0000"/>
           <w:lang w:val="en-US"/>
         </w:rPr>
         <w:t xml:space="preserve"> </w:t>
       </w:r>
+      <w:r>
+        <w:rPr>
+          <w:rFonts w:ascii="Arial" w:hAnsi="Arial" w:cs="Arial"/>
+          <w:b/>
+          <w:color w:val="FF0000"/>
+          <w:lang w:val="en-US"/>
+        </w:rPr>
+        <w:t>BluePrintLesson1</w:t>
+      </w:r>
+      <w:r>
+        <w:rPr>
+          <w:rFonts w:ascii="Arial" w:hAnsi="Arial" w:cs="Arial"/>
+          <w:color w:val="FF0000"/>
+          <w:lang w:val="en-US"/>
+        </w:rPr>
+        <w:t xml:space="preserve"> and </w:t>
+      </w:r>
+      <w:proofErr w:type="spellStart"/>
+      <w:r>
+        <w:rPr>
+          <w:rFonts w:ascii="Arial" w:hAnsi="Arial" w:cs="Arial"/>
+          <w:b/>
+          <w:color w:val="FF0000"/>
+          <w:lang w:val="en-US"/>
+        </w:rPr>
+        <w:t>ThirdPersonProject</w:t>
+      </w:r>
+      <w:proofErr w:type="spellEnd"/>
+      <w:r>
+        <w:rPr>
+          <w:rFonts w:ascii="Arial" w:hAnsi="Arial" w:cs="Arial"/>
+          <w:b/>
+          <w:color w:val="FF0000"/>
+          <w:lang w:val="en-US"/>
+        </w:rPr>
+        <w:t xml:space="preserve"> </w:t>
+      </w:r>
+      <w:r>
+        <w:rPr>
+          <w:rFonts w:ascii="Arial" w:hAnsi="Arial" w:cs="Arial"/>
+          <w:color w:val="FF0000"/>
+          <w:lang w:val="en-US"/>
+        </w:rPr>
+        <w:t>for those updates</w:t>
+      </w:r>
+      <w:r>
+        <w:rPr>
+          <w:rFonts w:ascii="Arial" w:hAnsi="Arial" w:cs="Arial"/>
+          <w:color w:val="FF0000"/>
+          <w:lang w:val="en-US"/>
+        </w:rPr>
+        <w:t xml:space="preserve">. </w:t>
+      </w:r>
+    </w:p>
+    <w:p>
+      <w:pPr>
+        <w:rPr>
+          <w:rFonts w:ascii="Arial" w:hAnsi="Arial" w:cs="Arial"/>
+          <w:lang w:val="en-US"/>
+        </w:rPr>
+      </w:pPr>
+    </w:p>
+    <w:p>
+      <w:pPr>
+        <w:rPr>
+          <w:rFonts w:ascii="Arial" w:hAnsi="Arial" w:cs="Arial"/>
+          <w:lang w:val="en-US"/>
+        </w:rPr>
+      </w:pPr>
+    </w:p>
+    <w:p>
+      <w:pPr>
+        <w:rPr>
+          <w:rFonts w:ascii="Arial" w:hAnsi="Arial" w:cs="Arial"/>
+          <w:lang w:val="en-US"/>
+        </w:rPr>
+      </w:pPr>
+    </w:p>
+    <w:p>
+      <w:pPr>
+        <w:rPr>
+          <w:rFonts w:ascii="Arial" w:hAnsi="Arial" w:cs="Arial"/>
+          <w:lang w:val="en-US"/>
+        </w:rPr>
+      </w:pPr>
+    </w:p>
+    <w:p>
+      <w:pPr>
+        <w:rPr>
+          <w:rFonts w:ascii="Arial" w:hAnsi="Arial" w:cs="Arial"/>
+          <w:lang w:val="en-US"/>
+        </w:rPr>
+      </w:pPr>
+    </w:p>
+    <w:p>
+      <w:pPr>
+        <w:rPr>
+          <w:rFonts w:ascii="Arial" w:hAnsi="Arial" w:cs="Arial"/>
+          <w:lang w:val="en-US"/>
+        </w:rPr>
+      </w:pPr>
+    </w:p>
+    <w:p>
+      <w:pPr>
+        <w:rPr>
+          <w:rFonts w:ascii="Arial" w:hAnsi="Arial" w:cs="Arial"/>
+          <w:lang w:val="en-US"/>
+        </w:rPr>
+      </w:pPr>
+    </w:p>
+    <w:p>
+      <w:pPr>
+        <w:rPr>
+          <w:rFonts w:ascii="Arial" w:hAnsi="Arial" w:cs="Arial"/>
+          <w:lang w:val="en-US"/>
+        </w:rPr>
+      </w:pPr>
+    </w:p>
+    <w:p>
+      <w:pPr>
+        <w:rPr>
+          <w:rFonts w:ascii="Arial" w:hAnsi="Arial" w:cs="Arial"/>
+          <w:lang w:val="en-US"/>
+        </w:rPr>
+      </w:pPr>
+    </w:p>
+    <w:p>
+      <w:pPr>
+        <w:rPr>
+          <w:rFonts w:ascii="Arial" w:hAnsi="Arial" w:cs="Arial"/>
+          <w:lang w:val="en-US"/>
+        </w:rPr>
+      </w:pPr>
+    </w:p>
+    <w:p>
+      <w:pPr>
+        <w:rPr>
+          <w:rFonts w:ascii="Arial" w:hAnsi="Arial" w:cs="Arial"/>
+          <w:lang w:val="en-US"/>
+        </w:rPr>
+      </w:pPr>
+    </w:p>
+    <w:p>
+      <w:pPr>
+        <w:rPr>
+          <w:rFonts w:ascii="Arial" w:hAnsi="Arial" w:cs="Arial"/>
+          <w:lang w:val="en-US"/>
+        </w:rPr>
+      </w:pPr>
+    </w:p>
+    <w:p>
+      <w:pPr>
+        <w:rPr>
+          <w:rFonts w:ascii="Arial" w:hAnsi="Arial" w:cs="Arial"/>
+          <w:lang w:val="en-US"/>
+        </w:rPr>
+      </w:pPr>
+    </w:p>
+    <w:p>
+      <w:pPr>
+        <w:rPr>
+          <w:rFonts w:ascii="Arial" w:hAnsi="Arial" w:cs="Arial"/>
+          <w:lang w:val="en-US"/>
+        </w:rPr>
+      </w:pPr>
+    </w:p>
+    <w:p>
+      <w:pPr>
+        <w:rPr>
+          <w:rFonts w:ascii="Arial" w:hAnsi="Arial" w:cs="Arial"/>
+          <w:lang w:val="en-US"/>
+        </w:rPr>
+      </w:pPr>
+    </w:p>
+    <w:p>
+      <w:pPr>
+        <w:rPr>
+          <w:rFonts w:ascii="Arial" w:hAnsi="Arial" w:cs="Arial"/>
+          <w:lang w:val="en-US"/>
+        </w:rPr>
+      </w:pPr>
+    </w:p>
+    <w:p>
+      <w:pPr>
+        <w:rPr>
+          <w:rFonts w:ascii="Arial" w:hAnsi="Arial" w:cs="Arial"/>
+          <w:lang w:val="en-US"/>
+        </w:rPr>
+      </w:pPr>
+    </w:p>
+    <w:p>
+      <w:pPr>
+        <w:rPr>
+          <w:rFonts w:ascii="Arial" w:hAnsi="Arial" w:cs="Arial"/>
+          <w:lang w:val="en-US"/>
+        </w:rPr>
+      </w:pPr>
+    </w:p>
+    <w:p>
+      <w:pPr>
+        <w:rPr>
+          <w:rFonts w:ascii="Arial" w:hAnsi="Arial" w:cs="Arial"/>
+          <w:lang w:val="en-US"/>
+        </w:rPr>
+      </w:pPr>
+    </w:p>
+    <w:p>
+      <w:pPr>
+        <w:rPr>
+          <w:rFonts w:ascii="Arial" w:hAnsi="Arial" w:cs="Arial"/>
+          <w:lang w:val="en-US"/>
+        </w:rPr>
+      </w:pPr>
+    </w:p>
+    <w:p>
+      <w:pPr>
+        <w:rPr>
+          <w:rFonts w:ascii="Arial" w:hAnsi="Arial" w:cs="Arial"/>
+          <w:lang w:val="en-US"/>
+        </w:rPr>
+      </w:pPr>
+    </w:p>
+    <w:p>
+      <w:pPr>
+        <w:rPr>
+          <w:rFonts w:ascii="Arial" w:hAnsi="Arial" w:cs="Arial"/>
+          <w:lang w:val="en-US"/>
+        </w:rPr>
+      </w:pPr>
+    </w:p>
+    <w:p>
+      <w:pPr>
+        <w:rPr>
+          <w:rFonts w:ascii="Arial" w:hAnsi="Arial" w:cs="Arial"/>
+          <w:lang w:val="en-US"/>
+        </w:rPr>
+      </w:pPr>
+    </w:p>
+    <w:p>
+      <w:pPr>
+        <w:rPr>
+          <w:rFonts w:ascii="Arial" w:hAnsi="Arial" w:cs="Arial"/>
+          <w:lang w:val="en-US"/>
+        </w:rPr>
+      </w:pPr>
+    </w:p>
+    <w:p>
+      <w:pPr>
+        <w:rPr>
+          <w:rFonts w:ascii="Arial" w:hAnsi="Arial" w:cs="Arial"/>
+          <w:lang w:val="en-US"/>
+        </w:rPr>
+      </w:pPr>
+    </w:p>
+    <w:p>
+      <w:pPr>
+        <w:rPr>
+          <w:rFonts w:ascii="Arial" w:hAnsi="Arial" w:cs="Arial"/>
+          <w:b/>
+          <w:sz w:val="28"/>
+          <w:u w:val="single"/>
+          <w:lang w:val="en-US"/>
+        </w:rPr>
+      </w:pPr>
+      <w:r>
+        <w:rPr>
+          <w:rFonts w:ascii="Arial" w:hAnsi="Arial" w:cs="Arial"/>
+          <w:b/>
+          <w:sz w:val="28"/>
+          <w:u w:val="single"/>
+          <w:lang w:val="en-US"/>
+        </w:rPr>
+        <w:lastRenderedPageBreak/>
+        <w:t xml:space="preserve">1: </w:t>
+      </w:r>
+      <w:r>
+        <w:rPr>
+          <w:rFonts w:ascii="Arial" w:hAnsi="Arial" w:cs="Arial"/>
+          <w:b/>
+          <w:sz w:val="28"/>
+          <w:u w:val="single"/>
+          <w:lang w:val="en-US"/>
+        </w:rPr>
+        <w:t>Creating animation for stairs to appear</w:t>
+      </w:r>
+      <w:r>
+        <w:rPr>
+          <w:rFonts w:ascii="Arial" w:hAnsi="Arial" w:cs="Arial"/>
+          <w:b/>
+          <w:sz w:val="28"/>
+          <w:u w:val="single"/>
+          <w:lang w:val="en-US"/>
+        </w:rPr>
+        <w:t xml:space="preserve"> before the player</w:t>
+      </w:r>
+    </w:p>
+    <w:p>
+      <w:pPr>
+        <w:jc w:val="center"/>
+        <w:rPr>
+          <w:rFonts w:ascii="Arial" w:hAnsi="Arial" w:cs="Arial"/>
+          <w:b/>
+          <w:color w:val="385623" w:themeColor="accent6" w:themeShade="80"/>
+          <w:sz w:val="28"/>
+          <w:lang w:val="en-US"/>
+        </w:rPr>
+      </w:pPr>
+      <w:r>
+        <w:rPr>
+          <w:rFonts w:ascii="Arial" w:hAnsi="Arial" w:cs="Arial"/>
+          <w:b/>
+          <w:color w:val="385623" w:themeColor="accent6" w:themeShade="80"/>
+          <w:sz w:val="28"/>
+          <w:lang w:val="en-US"/>
+        </w:rPr>
+        <w:t>To check out my video</w:t>
+      </w:r>
+      <w:r>
+        <w:rPr>
+          <w:rFonts w:ascii="Arial" w:hAnsi="Arial" w:cs="Arial"/>
+          <w:b/>
+          <w:color w:val="385623" w:themeColor="accent6" w:themeShade="80"/>
+          <w:sz w:val="28"/>
+          <w:lang w:val="en-US"/>
+        </w:rPr>
+        <w:t>s</w:t>
+      </w:r>
+      <w:r>
+        <w:rPr>
+          <w:rFonts w:ascii="Arial" w:hAnsi="Arial" w:cs="Arial"/>
+          <w:b/>
+          <w:color w:val="385623" w:themeColor="accent6" w:themeShade="80"/>
+          <w:sz w:val="28"/>
+          <w:lang w:val="en-US"/>
+        </w:rPr>
+        <w:t xml:space="preserve">: </w:t>
+      </w:r>
+      <w:proofErr w:type="spellStart"/>
+      <w:r>
+        <w:rPr>
+          <w:rFonts w:ascii="Arial" w:hAnsi="Arial" w:cs="Arial"/>
+          <w:b/>
+          <w:color w:val="385623" w:themeColor="accent6" w:themeShade="80"/>
+          <w:sz w:val="28"/>
+          <w:lang w:val="en-US"/>
+        </w:rPr>
+        <w:t>Reveal_Stairway</w:t>
+      </w:r>
+      <w:proofErr w:type="spellEnd"/>
+      <w:r>
+        <w:rPr>
+          <w:rFonts w:ascii="Arial" w:hAnsi="Arial" w:cs="Arial"/>
+          <w:b/>
+          <w:color w:val="385623" w:themeColor="accent6" w:themeShade="80"/>
+          <w:sz w:val="28"/>
+          <w:lang w:val="en-US"/>
+        </w:rPr>
+        <w:t xml:space="preserve"> &gt; Video Clips</w:t>
+      </w:r>
+    </w:p>
+    <w:p>
+      <w:pPr>
+        <w:rPr>
+          <w:rFonts w:ascii="Arial" w:hAnsi="Arial" w:cs="Arial"/>
+          <w:u w:val="single"/>
+          <w:lang w:val="en-US"/>
+        </w:rPr>
+      </w:pPr>
+      <w:r>
+        <w:rPr>
+          <w:noProof/>
+        </w:rPr>
+        <w:drawing>
+          <wp:anchor distT="0" distB="0" distL="114300" distR="114300" simplePos="0" relativeHeight="251657216" behindDoc="0" locked="0" layoutInCell="1" allowOverlap="1">
+            <wp:simplePos x="0" y="0"/>
+            <wp:positionH relativeFrom="margin">
+              <wp:align>left</wp:align>
+            </wp:positionH>
+            <wp:positionV relativeFrom="paragraph">
+              <wp:posOffset>4117975</wp:posOffset>
+            </wp:positionV>
+            <wp:extent cx="6645910" cy="3735989"/>
+            <wp:effectExtent l="0" t="0" r="2540" b="0"/>
+            <wp:wrapSquare wrapText="bothSides"/>
+            <wp:docPr id="4" name="Picture 4"/>
+            <wp:cNvGraphicFramePr>
+              <a:graphicFrameLocks xmlns:a="http://schemas.openxmlformats.org/drawingml/2006/main" noChangeAspect="1"/>
+            </wp:cNvGraphicFramePr>
+            <a:graphic xmlns:a="http://schemas.openxmlformats.org/drawingml/2006/main">
+              <a:graphicData uri="http://schemas.openxmlformats.org/drawingml/2006/picture">
+                <pic:pic xmlns:pic="http://schemas.openxmlformats.org/drawingml/2006/picture">
+                  <pic:nvPicPr>
+                    <pic:cNvPr id="0" name="Picture 6"/>
+                    <pic:cNvPicPr>
+                      <a:picLocks noChangeAspect="1" noChangeArrowheads="1"/>
+                    </pic:cNvPicPr>
+                  </pic:nvPicPr>
+                  <pic:blipFill>
+                    <a:blip r:embed="rId5" cstate="print">
+                      <a:extLst>
+                        <a:ext uri="{28A0092B-C50C-407E-A947-70E740481C1C}">
+                          <a14:useLocalDpi xmlns:a14="http://schemas.microsoft.com/office/drawing/2010/main" val="0"/>
+                        </a:ext>
+                      </a:extLst>
+                    </a:blip>
+                    <a:srcRect/>
+                    <a:stretch>
+                      <a:fillRect/>
+                    </a:stretch>
+                  </pic:blipFill>
+                  <pic:spPr bwMode="auto">
+                    <a:xfrm>
+                      <a:off x="0" y="0"/>
+                      <a:ext cx="6645910" cy="3735989"/>
+                    </a:xfrm>
+                    <a:prstGeom prst="rect">
+                      <a:avLst/>
+                    </a:prstGeom>
+                    <a:noFill/>
+                    <a:ln>
+                      <a:noFill/>
+                    </a:ln>
+                  </pic:spPr>
+                </pic:pic>
+              </a:graphicData>
+            </a:graphic>
+            <wp14:sizeRelH relativeFrom="page">
+              <wp14:pctWidth>0</wp14:pctWidth>
+            </wp14:sizeRelH>
+            <wp14:sizeRelV relativeFrom="page">
+              <wp14:pctHeight>0</wp14:pctHeight>
+            </wp14:sizeRelV>
+          </wp:anchor>
+        </w:drawing>
+      </w:r>
+      <w:r>
+        <w:rPr>
+          <w:rFonts w:ascii="Arial" w:hAnsi="Arial" w:cs="Arial"/>
+          <w:noProof/>
+          <w:lang w:val="en-US"/>
+        </w:rPr>
+        <w:drawing>
+          <wp:anchor distT="0" distB="0" distL="114300" distR="114300" simplePos="0" relativeHeight="251654144" behindDoc="0" locked="0" layoutInCell="1" allowOverlap="1" wp14:anchorId="21708944">
+            <wp:simplePos x="0" y="0"/>
+            <wp:positionH relativeFrom="margin">
+              <wp:align>left</wp:align>
+            </wp:positionH>
+            <wp:positionV relativeFrom="paragraph">
+              <wp:posOffset>307975</wp:posOffset>
+            </wp:positionV>
+            <wp:extent cx="6637020" cy="3733800"/>
+            <wp:effectExtent l="0" t="0" r="0" b="0"/>
+            <wp:wrapSquare wrapText="bothSides"/>
+            <wp:docPr id="2" name="Picture 2"/>
+            <wp:cNvGraphicFramePr>
+              <a:graphicFrameLocks xmlns:a="http://schemas.openxmlformats.org/drawingml/2006/main" noChangeAspect="1"/>
+            </wp:cNvGraphicFramePr>
+            <a:graphic xmlns:a="http://schemas.openxmlformats.org/drawingml/2006/main">
+              <a:graphicData uri="http://schemas.openxmlformats.org/drawingml/2006/picture">
+                <pic:pic xmlns:pic="http://schemas.openxmlformats.org/drawingml/2006/picture">
+                  <pic:nvPicPr>
+                    <pic:cNvPr id="0" name="Picture 3"/>
+                    <pic:cNvPicPr>
+                      <a:picLocks noChangeAspect="1" noChangeArrowheads="1"/>
+                    </pic:cNvPicPr>
+                  </pic:nvPicPr>
+                  <pic:blipFill>
+                    <a:blip r:embed="rId6" cstate="print">
+                      <a:extLst>
+                        <a:ext uri="{28A0092B-C50C-407E-A947-70E740481C1C}">
+                          <a14:useLocalDpi xmlns:a14="http://schemas.microsoft.com/office/drawing/2010/main" val="0"/>
+                        </a:ext>
+                      </a:extLst>
+                    </a:blip>
+                    <a:srcRect/>
+                    <a:stretch>
+                      <a:fillRect/>
+                    </a:stretch>
+                  </pic:blipFill>
+                  <pic:spPr bwMode="auto">
+                    <a:xfrm>
+                      <a:off x="0" y="0"/>
+                      <a:ext cx="6637020" cy="3733800"/>
+                    </a:xfrm>
+                    <a:prstGeom prst="rect">
+                      <a:avLst/>
+                    </a:prstGeom>
+                    <a:noFill/>
+                    <a:ln>
+                      <a:noFill/>
+                    </a:ln>
+                  </pic:spPr>
+                </pic:pic>
+              </a:graphicData>
+            </a:graphic>
+            <wp14:sizeRelH relativeFrom="page">
+              <wp14:pctWidth>0</wp14:pctWidth>
+            </wp14:sizeRelH>
+            <wp14:sizeRelV relativeFrom="page">
+              <wp14:pctHeight>0</wp14:pctHeight>
+            </wp14:sizeRelV>
+          </wp:anchor>
+        </w:drawing>
+      </w:r>
+      <w:r>
+        <w:rPr>
+          <w:rFonts w:ascii="Arial" w:hAnsi="Arial" w:cs="Arial"/>
+          <w:u w:val="single"/>
+          <w:lang w:val="en-US"/>
+        </w:rPr>
+        <w:t>Brief summary of my progress</w:t>
+      </w:r>
+      <w:r>
+        <w:rPr>
+          <w:rFonts w:ascii="Arial" w:hAnsi="Arial" w:cs="Arial"/>
+          <w:u w:val="single"/>
+          <w:lang w:val="en-US"/>
+        </w:rPr>
+        <w:t>:</w:t>
+      </w:r>
+      <w:r>
+        <w:rPr>
+          <w:rFonts w:ascii="Arial" w:hAnsi="Arial" w:cs="Arial"/>
+          <w:noProof/>
+          <w:lang w:val="en-US"/>
+        </w:rPr>
+        <w:t xml:space="preserve"> </w:t>
+      </w:r>
+    </w:p>
+    <w:p>
+      <w:pPr>
+        <w:rPr>
+          <w:rFonts w:ascii="Arial" w:hAnsi="Arial" w:cs="Arial"/>
+          <w:b/>
+          <w:u w:val="single"/>
+          <w:lang w:val="en-US"/>
+        </w:rPr>
+      </w:pPr>
+    </w:p>
+    <w:p>
+      <w:pPr>
+        <w:jc w:val="center"/>
+        <w:rPr>
+          <w:rFonts w:ascii="Arial" w:hAnsi="Arial" w:cs="Arial"/>
+          <w:b/>
+          <w:lang w:val="en-US"/>
+        </w:rPr>
+      </w:pPr>
+      <w:r>
+        <w:rPr>
+          <w:rFonts w:ascii="Arial" w:hAnsi="Arial" w:cs="Arial"/>
+          <w:b/>
+          <w:lang w:val="en-US"/>
+        </w:rPr>
+        <w:t>Blue</w:t>
+      </w:r>
+      <w:r>
+        <w:rPr>
+          <w:rFonts w:ascii="Arial" w:hAnsi="Arial" w:cs="Arial"/>
+          <w:b/>
+          <w:lang w:val="en-US"/>
+        </w:rPr>
+        <w:t xml:space="preserve"> </w:t>
+      </w:r>
+      <w:r>
+        <w:rPr>
+          <w:rFonts w:ascii="Arial" w:hAnsi="Arial" w:cs="Arial"/>
+          <w:b/>
+          <w:lang w:val="en-US"/>
+        </w:rPr>
+        <w:t xml:space="preserve">Print and </w:t>
+      </w:r>
+      <w:r>
+        <w:rPr>
+          <w:rFonts w:ascii="Arial" w:hAnsi="Arial" w:cs="Arial"/>
+          <w:b/>
+          <w:lang w:val="en-US"/>
+        </w:rPr>
+        <w:t>Matinee display highlighting the directional path for the floorboards</w:t>
+      </w:r>
+    </w:p>
+    <w:p>
+      <w:pPr>
+        <w:jc w:val="center"/>
+        <w:rPr>
+          <w:rFonts w:ascii="Arial" w:hAnsi="Arial" w:cs="Arial"/>
+          <w:lang w:val="en-US"/>
+        </w:rPr>
+      </w:pPr>
+    </w:p>
+    <w:p>
+      <w:pPr>
+        <w:jc w:val="center"/>
+        <w:rPr>
+          <w:rFonts w:ascii="Arial" w:hAnsi="Arial" w:cs="Arial"/>
+          <w:lang w:val="en-US"/>
+        </w:rPr>
+      </w:pPr>
+    </w:p>
+    <w:p>
+      <w:pPr>
+        <w:jc w:val="center"/>
+        <w:rPr>
+          <w:rFonts w:ascii="Arial" w:hAnsi="Arial" w:cs="Arial"/>
+          <w:lang w:val="en-US"/>
+        </w:rPr>
+      </w:pPr>
+    </w:p>
+    <w:p>
+      <w:pPr>
+        <w:rPr>
+          <w:rFonts w:ascii="Arial" w:hAnsi="Arial" w:cs="Arial"/>
+          <w:b/>
+          <w:color w:val="385623" w:themeColor="accent6" w:themeShade="80"/>
+          <w:lang w:val="en-US"/>
+        </w:rPr>
+      </w:pPr>
+      <w:r>
+        <w:rPr>
+          <w:rFonts w:ascii="Arial" w:hAnsi="Arial" w:cs="Arial"/>
+          <w:b/>
+          <w:color w:val="385623" w:themeColor="accent6" w:themeShade="80"/>
+          <w:lang w:val="en-US"/>
+        </w:rPr>
+        <w:lastRenderedPageBreak/>
+        <w:t>Video: [</w:t>
+      </w:r>
+      <w:r>
+        <w:rPr>
+          <w:rFonts w:ascii="Arial" w:hAnsi="Arial" w:cs="Arial"/>
+          <w:b/>
+          <w:color w:val="385623" w:themeColor="accent6" w:themeShade="80"/>
+          <w:lang w:val="en-US"/>
+        </w:rPr>
+        <w:t>1, 2 and 3</w:t>
+      </w:r>
+      <w:r>
+        <w:rPr>
+          <w:rFonts w:ascii="Arial" w:hAnsi="Arial" w:cs="Arial"/>
+          <w:b/>
+          <w:color w:val="385623" w:themeColor="accent6" w:themeShade="80"/>
+          <w:lang w:val="en-US"/>
+        </w:rPr>
+        <w:t>]</w:t>
+      </w:r>
+    </w:p>
+    <w:p>
+      <w:pPr>
+        <w:rPr>
+          <w:rFonts w:ascii="Arial" w:hAnsi="Arial" w:cs="Arial"/>
+          <w:lang w:val="en-US"/>
+        </w:rPr>
+      </w:pPr>
+      <w:r>
+        <w:rPr>
+          <w:rFonts w:ascii="Arial" w:hAnsi="Arial" w:cs="Arial"/>
+          <w:lang w:val="en-US"/>
+        </w:rPr>
+        <w:t xml:space="preserve">Soon realized </w:t>
+      </w:r>
+      <w:r>
+        <w:rPr>
+          <w:rFonts w:ascii="Arial" w:hAnsi="Arial" w:cs="Arial"/>
+          <w:lang w:val="en-US"/>
+        </w:rPr>
+        <w:t xml:space="preserve">after a couple of days of researching </w:t>
+      </w:r>
+      <w:r>
+        <w:rPr>
+          <w:rFonts w:ascii="Arial" w:hAnsi="Arial" w:cs="Arial"/>
+          <w:lang w:val="en-US"/>
+        </w:rPr>
+        <w:t>that</w:t>
+      </w:r>
+      <w:r>
+        <w:rPr>
+          <w:rFonts w:ascii="Arial" w:hAnsi="Arial" w:cs="Arial"/>
+          <w:lang w:val="en-US"/>
+        </w:rPr>
+        <w:t xml:space="preserve"> I found out that</w:t>
+      </w:r>
+      <w:r>
+        <w:rPr>
+          <w:rFonts w:ascii="Arial" w:hAnsi="Arial" w:cs="Arial"/>
+          <w:lang w:val="en-US"/>
+        </w:rPr>
+        <w:t xml:space="preserve"> there were many ways </w:t>
+      </w:r>
+      <w:r>
+        <w:rPr>
+          <w:rFonts w:ascii="Arial" w:hAnsi="Arial" w:cs="Arial"/>
+          <w:lang w:val="en-US"/>
+        </w:rPr>
+        <w:t>of how to make an object move, whether by the Boolean system that effects their location, so on and so forth. But what I found</w:t>
+      </w:r>
+      <w:r>
+        <w:rPr>
+          <w:rFonts w:ascii="Arial" w:hAnsi="Arial" w:cs="Arial"/>
+          <w:lang w:val="en-US"/>
+        </w:rPr>
+        <w:t xml:space="preserve"> that appears to me the most</w:t>
+      </w:r>
+      <w:r>
+        <w:rPr>
+          <w:rFonts w:ascii="Arial" w:hAnsi="Arial" w:cs="Arial"/>
+          <w:lang w:val="en-US"/>
+        </w:rPr>
+        <w:t xml:space="preserve"> </w:t>
+      </w:r>
+      <w:r>
+        <w:rPr>
+          <w:rFonts w:ascii="Arial" w:hAnsi="Arial" w:cs="Arial"/>
+          <w:lang w:val="en-US"/>
+        </w:rPr>
+        <w:t xml:space="preserve">the </w:t>
+      </w:r>
+      <w:r>
+        <w:rPr>
+          <w:rFonts w:ascii="Arial" w:hAnsi="Arial" w:cs="Arial"/>
+          <w:lang w:val="en-US"/>
+        </w:rPr>
+        <w:t xml:space="preserve">simplest </w:t>
+      </w:r>
+      <w:r>
+        <w:rPr>
+          <w:rFonts w:ascii="Arial" w:hAnsi="Arial" w:cs="Arial"/>
+          <w:lang w:val="en-US"/>
+        </w:rPr>
+        <w:t xml:space="preserve">to construct is to use the </w:t>
+      </w:r>
+      <w:r>
+        <w:rPr>
+          <w:rFonts w:ascii="Arial" w:hAnsi="Arial" w:cs="Arial"/>
+          <w:lang w:val="en-US"/>
+        </w:rPr>
+        <w:t>Matinee</w:t>
+      </w:r>
+      <w:r>
+        <w:rPr>
+          <w:rFonts w:ascii="Arial" w:hAnsi="Arial" w:cs="Arial"/>
+          <w:lang w:val="en-US"/>
+        </w:rPr>
+        <w:t xml:space="preserve"> </w:t>
+      </w:r>
+      <w:r>
+        <w:rPr>
+          <w:rFonts w:ascii="Arial" w:hAnsi="Arial" w:cs="Arial"/>
+          <w:lang w:val="en-US"/>
+        </w:rPr>
+        <w:t>mechanic</w:t>
+      </w:r>
+      <w:r>
+        <w:rPr>
+          <w:rFonts w:ascii="Arial" w:hAnsi="Arial" w:cs="Arial"/>
+          <w:lang w:val="en-US"/>
+        </w:rPr>
+        <w:t xml:space="preserve">. Allowing to </w:t>
+      </w:r>
+      <w:r>
+        <w:rPr>
+          <w:rFonts w:ascii="Arial" w:hAnsi="Arial" w:cs="Arial"/>
+          <w:lang w:val="en-US"/>
+        </w:rPr>
+        <w:t xml:space="preserve">animate multiple object in one program. The only problem is, is that it has to be made in Level blueprint and so I have to reconstruct from scratch if I were to use this in another project. Also need to find ways to keep my layers clean as this takes a lot of induvial object to be inserted in.  </w:t>
+      </w:r>
+    </w:p>
+    <w:p>
+      <w:pPr>
+        <w:rPr>
+          <w:rFonts w:ascii="Arial" w:hAnsi="Arial" w:cs="Arial"/>
+          <w:lang w:val="en-US"/>
+        </w:rPr>
+      </w:pPr>
+      <w:r>
+        <w:rPr>
+          <w:rFonts w:ascii="Arial" w:hAnsi="Arial" w:cs="Arial"/>
+          <w:lang w:val="en-US"/>
+        </w:rPr>
+        <w:t xml:space="preserve">Had a problem when I first made it was made it, the trigger box got caught up with the animation. </w:t>
+      </w:r>
+      <w:proofErr w:type="gramStart"/>
+      <w:r>
+        <w:rPr>
+          <w:rFonts w:ascii="Arial" w:hAnsi="Arial" w:cs="Arial"/>
+          <w:lang w:val="en-US"/>
+        </w:rPr>
+        <w:t>So</w:t>
+      </w:r>
+      <w:proofErr w:type="gramEnd"/>
+      <w:r>
+        <w:rPr>
+          <w:rFonts w:ascii="Arial" w:hAnsi="Arial" w:cs="Arial"/>
+          <w:lang w:val="en-US"/>
+        </w:rPr>
+        <w:t xml:space="preserve"> I can’t make a ‘Reverse’ command if I wanted to. </w:t>
+      </w:r>
+    </w:p>
+    <w:p>
+      <w:pPr>
+        <w:rPr>
+          <w:rFonts w:ascii="Arial" w:hAnsi="Arial" w:cs="Arial"/>
+          <w:u w:val="single"/>
+          <w:lang w:val="en-US"/>
+        </w:rPr>
+      </w:pPr>
+    </w:p>
+    <w:p>
+      <w:pPr>
+        <w:rPr>
+          <w:rFonts w:ascii="Arial" w:hAnsi="Arial" w:cs="Arial"/>
+          <w:b/>
+          <w:color w:val="385623" w:themeColor="accent6" w:themeShade="80"/>
+          <w:lang w:val="en-US"/>
+        </w:rPr>
+      </w:pPr>
+      <w:r>
+        <w:rPr>
+          <w:rFonts w:ascii="Arial" w:hAnsi="Arial" w:cs="Arial"/>
+          <w:b/>
+          <w:color w:val="385623" w:themeColor="accent6" w:themeShade="80"/>
+          <w:lang w:val="en-US"/>
+        </w:rPr>
+        <w:t xml:space="preserve">Video: </w:t>
+      </w:r>
+      <w:r>
+        <w:rPr>
+          <w:rFonts w:ascii="Arial" w:hAnsi="Arial" w:cs="Arial"/>
+          <w:b/>
+          <w:color w:val="385623" w:themeColor="accent6" w:themeShade="80"/>
+          <w:lang w:val="en-US"/>
+        </w:rPr>
+        <w:t xml:space="preserve">[4 Stairway </w:t>
+      </w:r>
+      <w:r>
+        <w:rPr>
+          <w:rFonts w:ascii="Arial" w:hAnsi="Arial" w:cs="Arial"/>
+          <w:b/>
+          <w:color w:val="385623" w:themeColor="accent6" w:themeShade="80"/>
+          <w:lang w:val="en-US"/>
+        </w:rPr>
+        <w:t>Animation</w:t>
+      </w:r>
+      <w:r>
+        <w:rPr>
+          <w:rFonts w:ascii="Arial" w:hAnsi="Arial" w:cs="Arial"/>
+          <w:b/>
+          <w:color w:val="385623" w:themeColor="accent6" w:themeShade="80"/>
+          <w:lang w:val="en-US"/>
+        </w:rPr>
+        <w:t xml:space="preserve"> fixed]</w:t>
+      </w:r>
+    </w:p>
+    <w:p>
+      <w:pPr>
+        <w:rPr>
+          <w:rFonts w:ascii="Arial" w:hAnsi="Arial" w:cs="Arial"/>
+          <w:lang w:val="en-US"/>
+        </w:rPr>
+      </w:pPr>
+      <w:r>
+        <w:rPr>
+          <w:noProof/>
+        </w:rPr>
+        <w:drawing>
+          <wp:anchor distT="0" distB="0" distL="114300" distR="114300" simplePos="0" relativeHeight="251656192" behindDoc="0" locked="0" layoutInCell="1" allowOverlap="1">
+            <wp:simplePos x="0" y="0"/>
+            <wp:positionH relativeFrom="margin">
+              <wp:align>left</wp:align>
+            </wp:positionH>
+            <wp:positionV relativeFrom="paragraph">
+              <wp:posOffset>745490</wp:posOffset>
+            </wp:positionV>
+            <wp:extent cx="6645910" cy="3738324"/>
+            <wp:effectExtent l="0" t="0" r="2540" b="0"/>
+            <wp:wrapSquare wrapText="bothSides"/>
+            <wp:docPr id="3" name="Picture 3"/>
+            <wp:cNvGraphicFramePr>
+              <a:graphicFrameLocks xmlns:a="http://schemas.openxmlformats.org/drawingml/2006/main" noChangeAspect="1"/>
+            </wp:cNvGraphicFramePr>
+            <a:graphic xmlns:a="http://schemas.openxmlformats.org/drawingml/2006/main">
+              <a:graphicData uri="http://schemas.openxmlformats.org/drawingml/2006/picture">
+                <pic:pic xmlns:pic="http://schemas.openxmlformats.org/drawingml/2006/picture">
+                  <pic:nvPicPr>
+                    <pic:cNvPr id="0" name="Picture 4"/>
+                    <pic:cNvPicPr>
+                      <a:picLocks noChangeAspect="1" noChangeArrowheads="1"/>
+                    </pic:cNvPicPr>
+                  </pic:nvPicPr>
+                  <pic:blipFill>
+                    <a:blip r:embed="rId7" cstate="print">
+                      <a:extLst>
+                        <a:ext uri="{28A0092B-C50C-407E-A947-70E740481C1C}">
+                          <a14:useLocalDpi xmlns:a14="http://schemas.microsoft.com/office/drawing/2010/main" val="0"/>
+                        </a:ext>
+                      </a:extLst>
+                    </a:blip>
+                    <a:srcRect/>
+                    <a:stretch>
+                      <a:fillRect/>
+                    </a:stretch>
+                  </pic:blipFill>
+                  <pic:spPr bwMode="auto">
+                    <a:xfrm>
+                      <a:off x="0" y="0"/>
+                      <a:ext cx="6645910" cy="3738324"/>
+                    </a:xfrm>
+                    <a:prstGeom prst="rect">
+                      <a:avLst/>
+                    </a:prstGeom>
+                    <a:noFill/>
+                    <a:ln>
+                      <a:noFill/>
+                    </a:ln>
+                  </pic:spPr>
+                </pic:pic>
+              </a:graphicData>
+            </a:graphic>
+            <wp14:sizeRelH relativeFrom="page">
+              <wp14:pctWidth>0</wp14:pctWidth>
+            </wp14:sizeRelH>
+            <wp14:sizeRelV relativeFrom="page">
+              <wp14:pctHeight>0</wp14:pctHeight>
+            </wp14:sizeRelV>
+          </wp:anchor>
+        </w:drawing>
+      </w:r>
+      <w:r>
+        <w:rPr>
+          <w:rFonts w:ascii="Arial" w:hAnsi="Arial" w:cs="Arial"/>
+          <w:lang w:val="en-US"/>
+        </w:rPr>
+        <w:t>I figured out how to stop the trigger box from animating with the Matinee. By detaching the box that was an actual a component within the first starting object. I then recreated the box as a separate actor and join it back to the blueprint</w:t>
+      </w:r>
+      <w:r>
+        <w:rPr>
+          <w:rFonts w:ascii="Arial" w:hAnsi="Arial" w:cs="Arial"/>
+          <w:lang w:val="en-US"/>
+        </w:rPr>
+        <w:t>.</w:t>
+      </w:r>
+      <w:r>
+        <w:rPr>
+          <w:rFonts w:ascii="Arial" w:hAnsi="Arial" w:cs="Arial"/>
+          <w:lang w:val="en-US"/>
+        </w:rPr>
+        <w:t xml:space="preserve"> See how clean and simple the blueprint looks with matinee?</w:t>
+      </w:r>
+    </w:p>
+    <w:p>
+      <w:pPr>
+        <w:rPr>
+          <w:rFonts w:ascii="Arial" w:hAnsi="Arial" w:cs="Arial"/>
+          <w:b/>
+          <w:color w:val="385623" w:themeColor="accent6" w:themeShade="80"/>
+          <w:lang w:val="en-US"/>
+        </w:rPr>
+      </w:pPr>
+    </w:p>
+    <w:p>
+      <w:pPr>
+        <w:pBdr>
+          <w:bottom w:val="single" w:sz="6" w:space="1" w:color="auto"/>
+        </w:pBdr>
+        <w:jc w:val="center"/>
+        <w:rPr>
+          <w:rFonts w:ascii="Arial" w:hAnsi="Arial" w:cs="Arial"/>
+          <w:b/>
+          <w:lang w:val="en-US"/>
+        </w:rPr>
+      </w:pPr>
+      <w:r>
+        <w:rPr>
+          <w:rFonts w:ascii="Arial" w:hAnsi="Arial" w:cs="Arial"/>
+          <w:b/>
+          <w:lang w:val="en-US"/>
+        </w:rPr>
+        <w:t>Blueprint for the Matinee mechanic for the Stairs and Door</w:t>
+      </w:r>
+    </w:p>
+    <w:p>
+      <w:pPr>
+        <w:rPr>
+          <w:rFonts w:ascii="Arial" w:hAnsi="Arial" w:cs="Arial"/>
+          <w:lang w:val="en-US"/>
+        </w:rPr>
+      </w:pPr>
+    </w:p>
+    <w:p>
+      <w:pPr>
+        <w:rPr>
+          <w:rFonts w:ascii="Arial" w:hAnsi="Arial" w:cs="Arial"/>
+          <w:lang w:val="en-US"/>
+        </w:rPr>
+      </w:pPr>
+    </w:p>
+    <w:p>
+      <w:pPr>
+        <w:rPr>
+          <w:rFonts w:ascii="Arial" w:hAnsi="Arial" w:cs="Arial"/>
+          <w:lang w:val="en-US"/>
+        </w:rPr>
+      </w:pPr>
+    </w:p>
+    <w:p>
+      <w:pPr>
+        <w:rPr>
+          <w:rFonts w:ascii="Arial" w:hAnsi="Arial" w:cs="Arial"/>
+          <w:lang w:val="en-US"/>
+        </w:rPr>
+      </w:pPr>
+    </w:p>
+    <w:p>
+      <w:pPr>
+        <w:rPr>
+          <w:rFonts w:ascii="Arial" w:hAnsi="Arial" w:cs="Arial"/>
+          <w:lang w:val="en-US"/>
+        </w:rPr>
+      </w:pPr>
+    </w:p>
+    <w:p>
+      <w:pPr>
+        <w:rPr>
+          <w:rFonts w:ascii="Arial" w:hAnsi="Arial" w:cs="Arial"/>
+          <w:lang w:val="en-US"/>
+        </w:rPr>
+      </w:pPr>
+    </w:p>
+    <w:p>
+      <w:pPr>
+        <w:rPr>
+          <w:rFonts w:ascii="Arial" w:hAnsi="Arial" w:cs="Arial"/>
+          <w:lang w:val="en-US"/>
+        </w:rPr>
+      </w:pPr>
+    </w:p>
+    <w:p>
+      <w:pPr>
+        <w:rPr>
+          <w:rFonts w:ascii="Arial" w:hAnsi="Arial" w:cs="Arial"/>
+          <w:lang w:val="en-US"/>
+        </w:rPr>
+      </w:pPr>
+    </w:p>
+    <w:p>
+      <w:pPr>
+        <w:rPr>
+          <w:rFonts w:ascii="Arial" w:hAnsi="Arial" w:cs="Arial"/>
+          <w:b/>
+          <w:sz w:val="28"/>
+          <w:u w:val="single"/>
+          <w:lang w:val="en-US"/>
+        </w:rPr>
+      </w:pPr>
+      <w:r>
+        <w:rPr>
+          <w:rFonts w:ascii="Arial" w:hAnsi="Arial" w:cs="Arial"/>
+          <w:b/>
+          <w:sz w:val="28"/>
+          <w:u w:val="single"/>
+          <w:lang w:val="en-US"/>
+        </w:rPr>
+        <w:lastRenderedPageBreak/>
+        <w:t>2</w:t>
+      </w:r>
+      <w:r>
+        <w:rPr>
+          <w:rFonts w:ascii="Arial" w:hAnsi="Arial" w:cs="Arial"/>
+          <w:b/>
+          <w:sz w:val="28"/>
+          <w:u w:val="single"/>
+          <w:lang w:val="en-US"/>
+        </w:rPr>
+        <w:t xml:space="preserve">: Creating </w:t>
+      </w:r>
+      <w:r>
+        <w:rPr>
+          <w:rFonts w:ascii="Arial" w:hAnsi="Arial" w:cs="Arial"/>
+          <w:b/>
+          <w:sz w:val="28"/>
+          <w:u w:val="single"/>
+          <w:lang w:val="en-US"/>
+        </w:rPr>
+        <w:t xml:space="preserve">a Door mechanic that can be opened up by a key </w:t>
+      </w:r>
+    </w:p>
+    <w:p>
+      <w:pPr>
+        <w:rPr>
+          <w:rFonts w:ascii="Arial" w:hAnsi="Arial" w:cs="Arial"/>
+          <w:b/>
+          <w:lang w:val="en-US"/>
+        </w:rPr>
+      </w:pPr>
+      <w:r>
+        <w:rPr>
+          <w:rFonts w:ascii="Arial" w:hAnsi="Arial" w:cs="Arial"/>
+          <w:b/>
+          <w:lang w:val="en-US"/>
+        </w:rPr>
+        <w:t>Plus adding text that will help the player tell what they need to do or what they got.</w:t>
+      </w:r>
+    </w:p>
+    <w:p>
+      <w:pPr>
+        <w:rPr>
+          <w:rFonts w:ascii="Arial" w:hAnsi="Arial" w:cs="Arial"/>
+          <w:lang w:val="en-US"/>
+        </w:rPr>
+      </w:pPr>
+      <w:r>
+        <w:rPr>
+          <w:rFonts w:ascii="Arial" w:hAnsi="Arial" w:cs="Arial"/>
+          <w:lang w:val="en-US"/>
+        </w:rPr>
+        <w:t xml:space="preserve">Took a couple of days to research whether to make the opening door mechanic work on CLASS BLUEPRINT but the tutorials that I found was not very specific and didn’t use the First-person character. The blueprint inputs are very different between first and third person characters. </w:t>
+      </w:r>
+      <w:proofErr w:type="gramStart"/>
+      <w:r>
+        <w:rPr>
+          <w:rFonts w:ascii="Arial" w:hAnsi="Arial" w:cs="Arial"/>
+          <w:lang w:val="en-US"/>
+        </w:rPr>
+        <w:t>So</w:t>
+      </w:r>
+      <w:proofErr w:type="gramEnd"/>
+      <w:r>
+        <w:rPr>
+          <w:rFonts w:ascii="Arial" w:hAnsi="Arial" w:cs="Arial"/>
+          <w:lang w:val="en-US"/>
+        </w:rPr>
+        <w:t xml:space="preserve"> it for now, to make things easier I used the matinee system again and worked my way around that.</w:t>
+      </w:r>
+    </w:p>
+    <w:p>
+      <w:pPr>
+        <w:rPr>
+          <w:rFonts w:ascii="Arial" w:hAnsi="Arial" w:cs="Arial"/>
+          <w:lang w:val="en-US"/>
+        </w:rPr>
+      </w:pPr>
+      <w:r>
+        <w:rPr>
+          <w:rFonts w:ascii="Arial" w:hAnsi="Arial" w:cs="Arial"/>
+          <w:lang w:val="en-US"/>
+        </w:rPr>
+        <w:t xml:space="preserve"> </w:t>
+      </w:r>
+    </w:p>
+    <w:p>
+      <w:pPr>
+        <w:rPr>
+          <w:rFonts w:ascii="Arial" w:hAnsi="Arial" w:cs="Arial"/>
+          <w:lang w:val="en-US"/>
+        </w:rPr>
+      </w:pPr>
+      <w:r>
+        <w:rPr>
+          <w:noProof/>
+        </w:rPr>
+        <w:drawing>
+          <wp:inline distT="0" distB="0" distL="0" distR="0">
+            <wp:extent cx="6645910" cy="3731328"/>
+            <wp:effectExtent l="0" t="0" r="2540" b="2540"/>
+            <wp:docPr id="6" name="Picture 6"/>
+            <wp:cNvGraphicFramePr>
+              <a:graphicFrameLocks xmlns:a="http://schemas.openxmlformats.org/drawingml/2006/main" noChangeAspect="1"/>
+            </wp:cNvGraphicFramePr>
+            <a:graphic xmlns:a="http://schemas.openxmlformats.org/drawingml/2006/main">
+              <a:graphicData uri="http://schemas.openxmlformats.org/drawingml/2006/picture">
+                <pic:pic xmlns:pic="http://schemas.openxmlformats.org/drawingml/2006/picture">
+                  <pic:nvPicPr>
+                    <pic:cNvPr id="0" name="Picture 10"/>
+                    <pic:cNvPicPr>
+                      <a:picLocks noChangeAspect="1" noChangeArrowheads="1"/>
+                    </pic:cNvPicPr>
+                  </pic:nvPicPr>
+                  <pic:blipFill>
+                    <a:blip r:embed="rId8" cstate="print">
+                      <a:extLst>
+                        <a:ext uri="{28A0092B-C50C-407E-A947-70E740481C1C}">
+                          <a14:useLocalDpi xmlns:a14="http://schemas.microsoft.com/office/drawing/2010/main" val="0"/>
+                        </a:ext>
+                      </a:extLst>
+                    </a:blip>
+                    <a:srcRect/>
+                    <a:stretch>
+                      <a:fillRect/>
+                    </a:stretch>
+                  </pic:blipFill>
+                  <pic:spPr bwMode="auto">
+                    <a:xfrm>
+                      <a:off x="0" y="0"/>
+                      <a:ext cx="6645910" cy="3731328"/>
+                    </a:xfrm>
+                    <a:prstGeom prst="rect">
+                      <a:avLst/>
+                    </a:prstGeom>
+                    <a:noFill/>
+                    <a:ln>
+                      <a:noFill/>
+                    </a:ln>
+                  </pic:spPr>
+                </pic:pic>
+              </a:graphicData>
+            </a:graphic>
+          </wp:inline>
+        </w:drawing>
+      </w:r>
+    </w:p>
+    <w:p>
+      <w:pPr>
+        <w:jc w:val="center"/>
+        <w:rPr>
+          <w:rFonts w:ascii="Arial" w:hAnsi="Arial" w:cs="Arial"/>
+          <w:b/>
+          <w:lang w:val="en-US"/>
+        </w:rPr>
+      </w:pPr>
+      <w:r>
+        <w:rPr>
+          <w:rFonts w:ascii="Arial" w:hAnsi="Arial" w:cs="Arial"/>
+          <w:b/>
+          <w:lang w:val="en-US"/>
+        </w:rPr>
+        <w:t>Inserting the ‘E’ key input into Blue print with</w:t>
+      </w:r>
+      <w:r>
+        <w:rPr>
+          <w:rFonts w:ascii="Arial" w:hAnsi="Arial" w:cs="Arial"/>
+          <w:b/>
+          <w:lang w:val="en-US"/>
+        </w:rPr>
+        <w:t xml:space="preserve">in the </w:t>
+      </w:r>
+      <w:r>
+        <w:rPr>
+          <w:rFonts w:ascii="Arial" w:hAnsi="Arial" w:cs="Arial"/>
+          <w:b/>
+          <w:lang w:val="en-US"/>
+        </w:rPr>
+        <w:t>Matinee</w:t>
+      </w:r>
+      <w:r>
+        <w:rPr>
+          <w:rFonts w:ascii="Arial" w:hAnsi="Arial" w:cs="Arial"/>
+          <w:b/>
+          <w:lang w:val="en-US"/>
+        </w:rPr>
+        <w:t>.</w:t>
+      </w:r>
+      <w:r>
+        <w:rPr>
+          <w:rFonts w:ascii="Arial" w:hAnsi="Arial" w:cs="Arial"/>
+          <w:b/>
+          <w:lang w:val="en-US"/>
+        </w:rPr>
+        <w:t xml:space="preserve"> </w:t>
+      </w:r>
+      <w:r>
+        <w:rPr>
+          <w:rFonts w:ascii="Arial" w:hAnsi="Arial" w:cs="Arial"/>
+          <w:b/>
+          <w:lang w:val="en-US"/>
+        </w:rPr>
+        <w:t>M</w:t>
+      </w:r>
+      <w:r>
+        <w:rPr>
+          <w:rFonts w:ascii="Arial" w:hAnsi="Arial" w:cs="Arial"/>
+          <w:b/>
+          <w:lang w:val="en-US"/>
+        </w:rPr>
+        <w:t>aking the door opening door mechanic. I added the E input in the project setting.</w:t>
+      </w:r>
+    </w:p>
+    <w:p>
+      <w:pPr>
+        <w:jc w:val="center"/>
+        <w:rPr>
+          <w:rFonts w:ascii="Arial" w:hAnsi="Arial" w:cs="Arial"/>
+          <w:b/>
+          <w:lang w:val="en-US"/>
+        </w:rPr>
+      </w:pPr>
+      <w:r>
+        <w:rPr>
+          <w:rFonts w:ascii="Arial" w:hAnsi="Arial" w:cs="Arial"/>
+          <w:b/>
+          <w:lang w:val="en-US"/>
+        </w:rPr>
+        <w:t>This was before</w:t>
+      </w:r>
+      <w:r>
+        <w:rPr>
+          <w:rFonts w:ascii="Arial" w:hAnsi="Arial" w:cs="Arial"/>
+          <w:b/>
+          <w:lang w:val="en-US"/>
+        </w:rPr>
+        <w:t xml:space="preserve"> I</w:t>
+      </w:r>
+      <w:r>
+        <w:rPr>
+          <w:rFonts w:ascii="Arial" w:hAnsi="Arial" w:cs="Arial"/>
+          <w:b/>
+          <w:lang w:val="en-US"/>
+        </w:rPr>
+        <w:t xml:space="preserve"> add</w:t>
+      </w:r>
+      <w:r>
+        <w:rPr>
+          <w:rFonts w:ascii="Arial" w:hAnsi="Arial" w:cs="Arial"/>
+          <w:b/>
+          <w:lang w:val="en-US"/>
+        </w:rPr>
+        <w:t>ed</w:t>
+      </w:r>
+      <w:r>
+        <w:rPr>
+          <w:rFonts w:ascii="Arial" w:hAnsi="Arial" w:cs="Arial"/>
+          <w:b/>
+          <w:lang w:val="en-US"/>
+        </w:rPr>
+        <w:t xml:space="preserve"> the Boolean</w:t>
+      </w:r>
+      <w:r>
+        <w:rPr>
+          <w:rFonts w:ascii="Arial" w:hAnsi="Arial" w:cs="Arial"/>
+          <w:b/>
+          <w:lang w:val="en-US"/>
+        </w:rPr>
+        <w:t xml:space="preserve"> variable</w:t>
+      </w:r>
+      <w:r>
+        <w:rPr>
+          <w:rFonts w:ascii="Arial" w:hAnsi="Arial" w:cs="Arial"/>
+          <w:b/>
+          <w:lang w:val="en-US"/>
+        </w:rPr>
+        <w:t xml:space="preserve"> for the key mechanic.</w:t>
+      </w:r>
+    </w:p>
+    <w:p>
+      <w:pPr>
+        <w:jc w:val="center"/>
+        <w:rPr>
+          <w:rFonts w:ascii="Arial" w:hAnsi="Arial" w:cs="Arial"/>
+          <w:lang w:val="en-US"/>
+        </w:rPr>
+      </w:pPr>
+    </w:p>
+    <w:p>
+      <w:pPr>
+        <w:jc w:val="center"/>
+        <w:rPr>
+          <w:rFonts w:ascii="Arial" w:hAnsi="Arial" w:cs="Arial"/>
+          <w:lang w:val="en-US"/>
+        </w:rPr>
+      </w:pPr>
+    </w:p>
+    <w:p>
+      <w:pPr>
+        <w:jc w:val="center"/>
+        <w:rPr>
+          <w:rFonts w:ascii="Arial" w:hAnsi="Arial" w:cs="Arial"/>
+          <w:lang w:val="en-US"/>
+        </w:rPr>
+      </w:pPr>
+    </w:p>
+    <w:p>
+      <w:pPr>
+        <w:jc w:val="center"/>
+        <w:rPr>
+          <w:rFonts w:ascii="Arial" w:hAnsi="Arial" w:cs="Arial"/>
+          <w:lang w:val="en-US"/>
+        </w:rPr>
+      </w:pPr>
+      <w:r>
+        <w:rPr>
+          <w:noProof/>
+        </w:rPr>
+        <w:lastRenderedPageBreak/>
+        <mc:AlternateContent>
+          <mc:Choice Requires="wpg">
+            <w:drawing>
+              <wp:anchor distT="0" distB="0" distL="114300" distR="114300" simplePos="0" relativeHeight="251664384" behindDoc="0" locked="0" layoutInCell="1" allowOverlap="1">
+                <wp:simplePos x="0" y="0"/>
+                <wp:positionH relativeFrom="margin">
+                  <wp:align>center</wp:align>
+                </wp:positionH>
+                <wp:positionV relativeFrom="paragraph">
+                  <wp:posOffset>0</wp:posOffset>
+                </wp:positionV>
+                <wp:extent cx="6904990" cy="6504305"/>
+                <wp:effectExtent l="0" t="0" r="0" b="0"/>
+                <wp:wrapSquare wrapText="bothSides"/>
+                <wp:docPr id="11" name="Group 11"/>
+                <wp:cNvGraphicFramePr/>
+                <a:graphic xmlns:a="http://schemas.openxmlformats.org/drawingml/2006/main">
+                  <a:graphicData uri="http://schemas.microsoft.com/office/word/2010/wordprocessingGroup">
+                    <wpg:wgp>
+                      <wpg:cNvGrpSpPr/>
+                      <wpg:grpSpPr>
+                        <a:xfrm>
+                          <a:off x="0" y="0"/>
+                          <a:ext cx="6904990" cy="6504305"/>
+                          <a:chOff x="0" y="0"/>
+                          <a:chExt cx="6904990" cy="6504305"/>
+                        </a:xfrm>
+                      </wpg:grpSpPr>
+                      <pic:pic xmlns:pic="http://schemas.openxmlformats.org/drawingml/2006/picture">
+                        <pic:nvPicPr>
+                          <pic:cNvPr id="8" name="Picture 8"/>
+                          <pic:cNvPicPr>
+                            <a:picLocks noChangeAspect="1"/>
+                          </pic:cNvPicPr>
+                        </pic:nvPicPr>
+                        <pic:blipFill>
+                          <a:blip r:embed="rId9" cstate="print">
+                            <a:extLst>
+                              <a:ext uri="{28A0092B-C50C-407E-A947-70E740481C1C}">
+                                <a14:useLocalDpi xmlns:a14="http://schemas.microsoft.com/office/drawing/2010/main" val="0"/>
+                              </a:ext>
+                            </a:extLst>
+                          </a:blip>
+                          <a:srcRect/>
+                          <a:stretch>
+                            <a:fillRect/>
+                          </a:stretch>
+                        </pic:blipFill>
+                        <pic:spPr bwMode="auto">
+                          <a:xfrm>
+                            <a:off x="0" y="0"/>
+                            <a:ext cx="6645910" cy="3738245"/>
+                          </a:xfrm>
+                          <a:prstGeom prst="rect">
+                            <a:avLst/>
+                          </a:prstGeom>
+                          <a:noFill/>
+                          <a:ln>
+                            <a:noFill/>
+                          </a:ln>
+                        </pic:spPr>
+                      </pic:pic>
+                      <pic:pic xmlns:pic="http://schemas.openxmlformats.org/drawingml/2006/picture">
+                        <pic:nvPicPr>
+                          <pic:cNvPr id="9" name="Picture 9"/>
+                          <pic:cNvPicPr>
+                            <a:picLocks noChangeAspect="1"/>
+                          </pic:cNvPicPr>
+                        </pic:nvPicPr>
+                        <pic:blipFill rotWithShape="1">
+                          <a:blip r:embed="rId10" cstate="print">
+                            <a:extLst>
+                              <a:ext uri="{28A0092B-C50C-407E-A947-70E740481C1C}">
+                                <a14:useLocalDpi xmlns:a14="http://schemas.microsoft.com/office/drawing/2010/main" val="0"/>
+                              </a:ext>
+                            </a:extLst>
+                          </a:blip>
+                          <a:srcRect t="15288"/>
+                          <a:stretch/>
+                        </pic:blipFill>
+                        <pic:spPr bwMode="auto">
+                          <a:xfrm>
+                            <a:off x="259080" y="3337560"/>
+                            <a:ext cx="6645910" cy="3166745"/>
+                          </a:xfrm>
+                          <a:prstGeom prst="rect">
+                            <a:avLst/>
+                          </a:prstGeom>
+                          <a:noFill/>
+                          <a:ln>
+                            <a:noFill/>
+                          </a:ln>
+                          <a:extLst>
+                            <a:ext uri="{53640926-AAD7-44D8-BBD7-CCE9431645EC}">
+                              <a14:shadowObscured xmlns:a14="http://schemas.microsoft.com/office/drawing/2010/main"/>
+                            </a:ext>
+                          </a:extLst>
+                        </pic:spPr>
+                      </pic:pic>
+                    </wpg:wgp>
+                  </a:graphicData>
+                </a:graphic>
+              </wp:anchor>
+            </w:drawing>
+          </mc:Choice>
+          <mc:Fallback>
+            <w:pict>
+              <v:group w14:anchorId="7065F4D6" id="Group 11" o:spid="_x0000_s1026" style="position:absolute;margin-left:0;margin-top:0;width:543.7pt;height:512.15pt;z-index:251664384;mso-position-horizontal:center;mso-position-horizontal-relative:margin" coordsize="69049,65043" o:gfxdata="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">
+                <v:shapetype id="_x0000_t75" coordsize="21600,21600" o:spt="75" o:preferrelative="t" path="m@4@5l@4@11@9@11@9@5xe" filled="f" stroked="f">
+                  <v:stroke joinstyle="miter"/>
+                  <v:formulas>
+                    <v:f eqn="if lineDrawn pixelLineWidth 0"/>
+                    <v:f eqn="sum @0 1 0"/>
+                    <v:f eqn="sum 0 0 @1"/>
+                    <v:f eqn="prod @2 1 2"/>
+                    <v:f eqn="prod @3 21600 pixelWidth"/>
+                    <v:f eqn="prod @3 21600 pixelHeight"/>
+                    <v:f eqn="sum @0 0 1"/>
+                    <v:f eqn="prod @6 1 2"/>
+                    <v:f eqn="prod @7 21600 pixelWidth"/>
+                    <v:f eqn="sum @8 21600 0"/>
+                    <v:f eqn="prod @7 21600 pixelHeight"/>
+                    <v:f eqn="sum @10 21600 0"/>
+                  </v:formulas>
+                  <v:path o:extrusionok="f" gradientshapeok="t" o:connecttype="rect"/>
+                  <o:lock v:ext="edit" aspectratio="t"/>
+                </v:shapetype>
+                <v:shape id="Picture 8" o:spid="_x0000_s1027" type="#_x0000_t75" style="position:absolute;width:66459;height:37382;visibility:visible;mso-wrap-style:square" o:gfxdata="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">
+                  <v:imagedata r:id="rId11" o:title=""/>
+                </v:shape>
+                <v:shape id="Picture 9" o:spid="_x0000_s1028" type="#_x0000_t75" style="position:absolute;left:2590;top:33375;width:66459;height:31668;visibility:visible;mso-wrap-style:square" o:gfxdata="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">
+                  <v:imagedata r:id="rId12" o:title="" croptop="10019f"/>
+                </v:shape>
+                <w10:wrap type="square" anchorx="margin"/>
+              </v:group>
+            </w:pict>
+          </mc:Fallback>
+        </mc:AlternateContent>
+      </w:r>
+      <w:r>
+        <w:t xml:space="preserve"> </w:t>
+      </w:r>
+    </w:p>
+    <w:p>
+      <w:pPr>
+        <w:jc w:val="center"/>
+        <w:rPr>
+          <w:rFonts w:ascii="Arial" w:hAnsi="Arial" w:cs="Arial"/>
+          <w:b/>
+          <w:lang w:val="en-US"/>
+        </w:rPr>
+      </w:pPr>
+      <w:r>
+        <w:rPr>
+          <w:rFonts w:ascii="Arial" w:hAnsi="Arial" w:cs="Arial"/>
+          <w:b/>
+          <w:lang w:val="en-US"/>
+        </w:rPr>
+        <w:t xml:space="preserve">Had to set up the Boolean variables on my first person’s blueprint </w:t>
+      </w:r>
+      <w:r>
+        <w:rPr>
+          <w:rFonts w:ascii="Arial" w:hAnsi="Arial" w:cs="Arial"/>
+          <w:b/>
+          <w:lang w:val="en-US"/>
+        </w:rPr>
+        <w:t>and then</w:t>
+      </w:r>
+      <w:r>
+        <w:rPr>
+          <w:rFonts w:ascii="Arial" w:hAnsi="Arial" w:cs="Arial"/>
+          <w:b/>
+          <w:lang w:val="en-US"/>
+        </w:rPr>
+        <w:t xml:space="preserve"> transfer them onto the LEVEL Blue Print.</w:t>
+      </w:r>
+    </w:p>
+    <w:p>
+      <w:pPr>
+        <w:rPr>
+          <w:rFonts w:ascii="Arial" w:hAnsi="Arial" w:cs="Arial"/>
+          <w:lang w:val="en-US"/>
+        </w:rPr>
+      </w:pPr>
+      <w:r>
+        <w:rPr>
+          <w:rFonts w:ascii="Arial" w:hAnsi="Arial" w:cs="Arial"/>
+          <w:lang w:val="en-US"/>
+        </w:rPr>
+        <w:t xml:space="preserve">I’d used a random jar object that I have made in the past to serve as the key. I added the collision effect and had to rearranged the trigger event input just to make the whole blueprint worked. </w:t>
+      </w:r>
+    </w:p>
+    <w:p>
+      <w:pPr>
+        <w:rPr>
+          <w:rFonts w:ascii="Arial" w:hAnsi="Arial" w:cs="Arial"/>
+          <w:lang w:val="en-US"/>
+        </w:rPr>
+      </w:pPr>
+      <w:r>
+        <w:rPr>
+          <w:rFonts w:ascii="Arial" w:hAnsi="Arial" w:cs="Arial"/>
+          <w:lang w:val="en-US"/>
+        </w:rPr>
+        <w:t xml:space="preserve">With that working, I need to now tell the player how to operate it. So, a text display would be simple enough. I figured out that I can use widget for this part. </w:t>
+      </w:r>
+    </w:p>
+    <w:p>
+      <w:pPr>
+        <w:rPr>
+          <w:rFonts w:ascii="Arial" w:hAnsi="Arial" w:cs="Arial"/>
+          <w:lang w:val="en-US"/>
+        </w:rPr>
+      </w:pPr>
+      <w:r>
+        <w:rPr>
+          <w:rFonts w:ascii="Arial" w:hAnsi="Arial" w:cs="Arial"/>
+          <w:lang w:val="en-US"/>
+        </w:rPr>
+        <w:t>As an artist I had experience with drawing out UI on Photoshop, but never had the chance to insert some in the game. If we want to make the game stylized and not just showing plain old text on screen, drawing the menu out would be a much more effective thing to see on the screen.</w:t>
+      </w:r>
+    </w:p>
+    <w:p>
+      <w:pPr>
+        <w:jc w:val="center"/>
+        <w:rPr>
+          <w:rFonts w:ascii="Arial" w:hAnsi="Arial" w:cs="Arial"/>
+          <w:lang w:val="en-US"/>
+        </w:rPr>
+      </w:pPr>
+    </w:p>
+    <w:p>
+      <w:pPr>
+        <w:jc w:val="center"/>
+        <w:rPr>
+          <w:rFonts w:ascii="Arial" w:hAnsi="Arial" w:cs="Arial"/>
+          <w:lang w:val="en-US"/>
+        </w:rPr>
+      </w:pPr>
+    </w:p>
+    <w:p>
+      <w:pPr>
+        <w:rPr>
+          <w:rFonts w:ascii="Arial" w:hAnsi="Arial" w:cs="Arial"/>
+          <w:lang w:val="en-US"/>
+        </w:rPr>
+      </w:pPr>
+    </w:p>
+    <w:p>
+      <w:pPr>
+        <w:rPr>
+          <w:rFonts w:ascii="Arial" w:hAnsi="Arial" w:cs="Arial"/>
+          <w:lang w:val="en-US"/>
+        </w:rPr>
+      </w:pPr>
+    </w:p>
+    <w:p>
+      <w:pPr>
+        <w:rPr>
+          <w:rFonts w:ascii="Arial" w:hAnsi="Arial" w:cs="Arial"/>
+          <w:lang w:val="en-US"/>
+        </w:rPr>
+      </w:pPr>
+      <w:r>
+        <w:rPr>
+          <w:noProof/>
+        </w:rPr>
+        <w:lastRenderedPageBreak/>
+        <w:drawing>
+          <wp:anchor distT="0" distB="0" distL="114300" distR="114300" simplePos="0" relativeHeight="251655168" behindDoc="0" locked="0" layoutInCell="1" allowOverlap="1">
+            <wp:simplePos x="0" y="0"/>
+            <wp:positionH relativeFrom="column">
+              <wp:posOffset>0</wp:posOffset>
+            </wp:positionH>
+            <wp:positionV relativeFrom="paragraph">
+              <wp:posOffset>0</wp:posOffset>
+            </wp:positionV>
+            <wp:extent cx="6645910" cy="3733657"/>
+            <wp:effectExtent l="0" t="0" r="2540" b="635"/>
+            <wp:wrapSquare wrapText="bothSides"/>
+            <wp:docPr id="1" name="Picture 1"/>
+            <wp:cNvGraphicFramePr>
+              <a:graphicFrameLocks xmlns:a="http://schemas.openxmlformats.org/drawingml/2006/main" noChangeAspect="1"/>
+            </wp:cNvGraphicFramePr>
+            <a:graphic xmlns:a="http://schemas.openxmlformats.org/drawingml/2006/main">
+              <a:graphicData uri="http://schemas.openxmlformats.org/drawingml/2006/picture">
+                <pic:pic xmlns:pic="http://schemas.openxmlformats.org/drawingml/2006/picture">
+                  <pic:nvPicPr>
+                    <pic:cNvPr id="0" name="Picture 1"/>
+                    <pic:cNvPicPr>
+                      <a:picLocks noChangeAspect="1" noChangeArrowheads="1"/>
+                    </pic:cNvPicPr>
+                  </pic:nvPicPr>
+                  <pic:blipFill>
+                    <a:blip r:embed="rId13" cstate="print">
+                      <a:extLst>
+                        <a:ext uri="{28A0092B-C50C-407E-A947-70E740481C1C}">
+                          <a14:useLocalDpi xmlns:a14="http://schemas.microsoft.com/office/drawing/2010/main" val="0"/>
+                        </a:ext>
+                      </a:extLst>
+                    </a:blip>
+                    <a:srcRect/>
+                    <a:stretch>
+                      <a:fillRect/>
+                    </a:stretch>
+                  </pic:blipFill>
+                  <pic:spPr bwMode="auto">
+                    <a:xfrm>
+                      <a:off x="0" y="0"/>
+                      <a:ext cx="6645910" cy="3733657"/>
+                    </a:xfrm>
+                    <a:prstGeom prst="rect">
+                      <a:avLst/>
+                    </a:prstGeom>
+                    <a:noFill/>
+                    <a:ln>
+                      <a:noFill/>
+                    </a:ln>
+                  </pic:spPr>
+                </pic:pic>
+              </a:graphicData>
+            </a:graphic>
+            <wp14:sizeRelH relativeFrom="page">
+              <wp14:pctWidth>0</wp14:pctWidth>
+            </wp14:sizeRelH>
+            <wp14:sizeRelV relativeFrom="page">
+              <wp14:pctHeight>0</wp14:pctHeight>
+            </wp14:sizeRelV>
+          </wp:anchor>
+        </w:drawing>
+      </w:r>
+    </w:p>
+    <w:p>
+      <w:pPr>
+        <w:jc w:val="center"/>
+        <w:rPr>
+          <w:rFonts w:ascii="Arial" w:hAnsi="Arial" w:cs="Arial"/>
+          <w:b/>
+          <w:lang w:val="en-US"/>
+        </w:rPr>
+      </w:pPr>
+      <w:r>
+        <w:rPr>
+          <w:rFonts w:ascii="Arial" w:hAnsi="Arial" w:cs="Arial"/>
+          <w:b/>
+          <w:lang w:val="en-US"/>
+        </w:rPr>
+        <w:t>Playing around m</w:t>
+      </w:r>
+      <w:r>
+        <w:rPr>
+          <w:rFonts w:ascii="Arial" w:hAnsi="Arial" w:cs="Arial"/>
+          <w:b/>
+          <w:lang w:val="en-US"/>
+        </w:rPr>
+        <w:t>aking UI</w:t>
+      </w:r>
+      <w:r>
+        <w:rPr>
+          <w:rFonts w:ascii="Arial" w:hAnsi="Arial" w:cs="Arial"/>
+          <w:b/>
+          <w:lang w:val="en-US"/>
+        </w:rPr>
+        <w:t xml:space="preserve"> display on photoshop</w:t>
+      </w:r>
+      <w:r>
+        <w:rPr>
+          <w:rFonts w:ascii="Arial" w:hAnsi="Arial" w:cs="Arial"/>
+          <w:b/>
+          <w:lang w:val="en-US"/>
+        </w:rPr>
+        <w:t>, I added text within the box.</w:t>
+      </w:r>
+    </w:p>
+    <w:p>
+      <w:pPr>
+        <w:jc w:val="center"/>
+        <w:rPr>
+          <w:rFonts w:ascii="Arial" w:hAnsi="Arial" w:cs="Arial"/>
+          <w:lang w:val="en-US"/>
+        </w:rPr>
+      </w:pPr>
+    </w:p>
+    <w:p>
+      <w:pPr>
+        <w:jc w:val="center"/>
+        <w:rPr>
+          <w:rFonts w:ascii="Arial" w:hAnsi="Arial" w:cs="Arial"/>
+          <w:b/>
+          <w:color w:val="385623" w:themeColor="accent6" w:themeShade="80"/>
+          <w:sz w:val="28"/>
+          <w:lang w:val="en-US"/>
+        </w:rPr>
+      </w:pPr>
+      <w:r>
+        <w:rPr>
+          <w:rFonts w:ascii="Arial" w:hAnsi="Arial" w:cs="Arial"/>
+          <w:b/>
+          <w:color w:val="385623" w:themeColor="accent6" w:themeShade="80"/>
+          <w:sz w:val="28"/>
+          <w:lang w:val="en-US"/>
+        </w:rPr>
+        <w:t xml:space="preserve">To </w:t>
+      </w:r>
+      <w:r>
+        <w:rPr>
+          <w:rFonts w:ascii="Arial" w:hAnsi="Arial" w:cs="Arial"/>
+          <w:b/>
+          <w:color w:val="385623" w:themeColor="accent6" w:themeShade="80"/>
+          <w:sz w:val="28"/>
+          <w:lang w:val="en-US"/>
+        </w:rPr>
+        <w:t>see my drawn UI</w:t>
+      </w:r>
+      <w:r>
+        <w:rPr>
+          <w:rFonts w:ascii="Arial" w:hAnsi="Arial" w:cs="Arial"/>
+          <w:b/>
+          <w:color w:val="385623" w:themeColor="accent6" w:themeShade="80"/>
+          <w:sz w:val="28"/>
+          <w:lang w:val="en-US"/>
+        </w:rPr>
+        <w:t xml:space="preserve">: </w:t>
+      </w:r>
+      <w:proofErr w:type="spellStart"/>
+      <w:r>
+        <w:rPr>
+          <w:rFonts w:ascii="Arial" w:hAnsi="Arial" w:cs="Arial"/>
+          <w:b/>
+          <w:color w:val="385623" w:themeColor="accent6" w:themeShade="80"/>
+          <w:sz w:val="28"/>
+          <w:lang w:val="en-US"/>
+        </w:rPr>
+        <w:t>Reveal_Stairway</w:t>
+      </w:r>
+      <w:proofErr w:type="spellEnd"/>
+      <w:r>
+        <w:rPr>
+          <w:rFonts w:ascii="Arial" w:hAnsi="Arial" w:cs="Arial"/>
+          <w:b/>
+          <w:color w:val="385623" w:themeColor="accent6" w:themeShade="80"/>
+          <w:sz w:val="28"/>
+          <w:lang w:val="en-US"/>
+        </w:rPr>
+        <w:t xml:space="preserve"> &gt; </w:t>
+      </w:r>
+      <w:r>
+        <w:rPr>
+          <w:rFonts w:ascii="Arial" w:hAnsi="Arial" w:cs="Arial"/>
+          <w:b/>
+          <w:color w:val="385623" w:themeColor="accent6" w:themeShade="80"/>
+          <w:sz w:val="28"/>
+          <w:lang w:val="en-US"/>
+        </w:rPr>
+        <w:t>Screenshots &gt;</w:t>
+      </w:r>
+      <w:r>
+        <w:rPr>
+          <w:rFonts w:ascii="Arial" w:hAnsi="Arial" w:cs="Arial"/>
+          <w:b/>
+          <w:color w:val="385623" w:themeColor="accent6" w:themeShade="80"/>
+          <w:sz w:val="28"/>
+          <w:lang w:val="en-US"/>
+        </w:rPr>
+        <w:t xml:space="preserve"> </w:t>
+      </w:r>
+      <w:proofErr w:type="spellStart"/>
+      <w:r>
+        <w:rPr>
+          <w:rFonts w:ascii="Arial" w:hAnsi="Arial" w:cs="Arial"/>
+          <w:b/>
+          <w:color w:val="385623" w:themeColor="accent6" w:themeShade="80"/>
+          <w:sz w:val="28"/>
+          <w:lang w:val="en-US"/>
+        </w:rPr>
+        <w:t>Drawn_UI</w:t>
+      </w:r>
+      <w:proofErr w:type="spellEnd"/>
+    </w:p>
+    <w:p>
+      <w:pPr>
+        <w:jc w:val="center"/>
+        <w:rPr>
+          <w:rFonts w:ascii="Arial" w:hAnsi="Arial" w:cs="Arial"/>
+          <w:lang w:val="en-US"/>
+        </w:rPr>
+      </w:pPr>
+    </w:p>
+    <w:p>
+      <w:pPr>
+        <w:rPr>
+          <w:rFonts w:ascii="Arial" w:hAnsi="Arial" w:cs="Arial"/>
+          <w:lang w:val="en-US"/>
+        </w:rPr>
+      </w:pPr>
+      <w:r>
+        <w:rPr>
+          <w:rFonts w:ascii="Arial" w:hAnsi="Arial" w:cs="Arial"/>
+          <w:lang w:val="en-US"/>
+        </w:rPr>
+        <w:t>Next step was trying to learn</w:t>
+      </w:r>
+      <w:r>
+        <w:rPr>
+          <w:rFonts w:ascii="Arial" w:hAnsi="Arial" w:cs="Arial"/>
+          <w:lang w:val="en-US"/>
+        </w:rPr>
+        <w:t>ing</w:t>
+      </w:r>
+      <w:r>
+        <w:rPr>
+          <w:rFonts w:ascii="Arial" w:hAnsi="Arial" w:cs="Arial"/>
+          <w:lang w:val="en-US"/>
+        </w:rPr>
+        <w:t xml:space="preserve"> how to insert the UI images that I made into Unreal through Widget. I didn’t use text </w:t>
+      </w:r>
+      <w:r>
+        <w:rPr>
+          <w:rFonts w:ascii="Arial" w:hAnsi="Arial" w:cs="Arial"/>
+          <w:lang w:val="en-US"/>
+        </w:rPr>
+        <w:t xml:space="preserve">format </w:t>
+      </w:r>
+      <w:r>
+        <w:rPr>
+          <w:rFonts w:ascii="Arial" w:hAnsi="Arial" w:cs="Arial"/>
+          <w:lang w:val="en-US"/>
+        </w:rPr>
+        <w:t xml:space="preserve">for this experiment, just </w:t>
+      </w:r>
+      <w:r>
+        <w:rPr>
+          <w:rFonts w:ascii="Arial" w:hAnsi="Arial" w:cs="Arial"/>
+          <w:lang w:val="en-US"/>
+        </w:rPr>
+        <w:t>the</w:t>
+      </w:r>
+      <w:r>
+        <w:rPr>
+          <w:rFonts w:ascii="Arial" w:hAnsi="Arial" w:cs="Arial"/>
+          <w:lang w:val="en-US"/>
+        </w:rPr>
+        <w:t xml:space="preserve"> image format</w:t>
+      </w:r>
+      <w:r>
+        <w:rPr>
+          <w:rFonts w:ascii="Arial" w:hAnsi="Arial" w:cs="Arial"/>
+          <w:lang w:val="en-US"/>
+        </w:rPr>
+        <w:t xml:space="preserve"> along with its fading effects</w:t>
+      </w:r>
+      <w:r>
+        <w:rPr>
+          <w:rFonts w:ascii="Arial" w:hAnsi="Arial" w:cs="Arial"/>
+          <w:lang w:val="en-US"/>
+        </w:rPr>
+        <w:t xml:space="preserve">. </w:t>
+      </w:r>
+    </w:p>
+    <w:p>
+      <w:pPr>
+        <w:jc w:val="center"/>
+        <w:rPr>
+          <w:rFonts w:ascii="Arial" w:hAnsi="Arial" w:cs="Arial"/>
+          <w:lang w:val="en-US"/>
+        </w:rPr>
+      </w:pPr>
+      <w:r>
+        <w:rPr>
+          <w:noProof/>
+        </w:rPr>
+        <w:drawing>
+          <wp:inline distT="0" distB="0" distL="0" distR="0">
+            <wp:extent cx="6645910" cy="3766574"/>
+            <wp:effectExtent l="0" t="0" r="2540" b="5715"/>
+            <wp:docPr id="5" name="Picture 5"/>
+            <wp:cNvGraphicFramePr>
+              <a:graphicFrameLocks xmlns:a="http://schemas.openxmlformats.org/drawingml/2006/main" noChangeAspect="1"/>
+            </wp:cNvGraphicFramePr>
+            <a:graphic xmlns:a="http://schemas.openxmlformats.org/drawingml/2006/main">
+              <a:graphicData uri="http://schemas.openxmlformats.org/drawingml/2006/picture">
+                <pic:pic xmlns:pic="http://schemas.openxmlformats.org/drawingml/2006/picture">
+                  <pic:nvPicPr>
+                    <pic:cNvPr id="0" name="Picture 8"/>
+                    <pic:cNvPicPr>
+                      <a:picLocks noChangeAspect="1" noChangeArrowheads="1"/>
+                    </pic:cNvPicPr>
+                  </pic:nvPicPr>
+                  <pic:blipFill>
+                    <a:blip r:embed="rId14" cstate="print">
+                      <a:extLst>
+                        <a:ext uri="{28A0092B-C50C-407E-A947-70E740481C1C}">
+                          <a14:useLocalDpi xmlns:a14="http://schemas.microsoft.com/office/drawing/2010/main" val="0"/>
+                        </a:ext>
+                      </a:extLst>
+                    </a:blip>
+                    <a:srcRect/>
+                    <a:stretch>
+                      <a:fillRect/>
+                    </a:stretch>
+                  </pic:blipFill>
+                  <pic:spPr bwMode="auto">
+                    <a:xfrm>
+                      <a:off x="0" y="0"/>
+                      <a:ext cx="6645910" cy="3766574"/>
+                    </a:xfrm>
+                    <a:prstGeom prst="rect">
+                      <a:avLst/>
+                    </a:prstGeom>
+                    <a:noFill/>
+                    <a:ln>
+                      <a:noFill/>
+                    </a:ln>
+                  </pic:spPr>
+                </pic:pic>
+              </a:graphicData>
+            </a:graphic>
+          </wp:inline>
+        </w:drawing>
+      </w:r>
+    </w:p>
+    <w:p>
+      <w:pPr>
+        <w:jc w:val="center"/>
+        <w:rPr>
+          <w:rFonts w:ascii="Arial" w:hAnsi="Arial" w:cs="Arial"/>
+          <w:b/>
+          <w:lang w:val="en-US"/>
+        </w:rPr>
+      </w:pPr>
+      <w:r>
+        <w:rPr>
+          <w:rFonts w:ascii="Arial" w:hAnsi="Arial" w:cs="Arial"/>
+          <w:b/>
+          <w:lang w:val="en-US"/>
+        </w:rPr>
+        <w:t>Attempting to add the Widget into Blueprint</w:t>
+      </w:r>
+      <w:r>
+        <w:rPr>
+          <w:rFonts w:ascii="Arial" w:hAnsi="Arial" w:cs="Arial"/>
+          <w:b/>
+          <w:lang w:val="en-US"/>
+        </w:rPr>
+        <w:t>.</w:t>
+      </w:r>
+    </w:p>
+    <w:p>
+      <w:pPr>
+        <w:rPr>
+          <w:rFonts w:ascii="Arial" w:hAnsi="Arial" w:cs="Arial"/>
+          <w:lang w:val="en-US"/>
+        </w:rPr>
+      </w:pPr>
+      <w:r>
+        <w:rPr>
+          <w:noProof/>
+        </w:rPr>
+        <w:lastRenderedPageBreak/>
+        <w:drawing>
+          <wp:anchor distT="0" distB="0" distL="114300" distR="114300" simplePos="0" relativeHeight="251658240" behindDoc="0" locked="0" layoutInCell="1" allowOverlap="1">
+            <wp:simplePos x="0" y="0"/>
+            <wp:positionH relativeFrom="margin">
+              <wp:align>left</wp:align>
+            </wp:positionH>
+            <wp:positionV relativeFrom="paragraph">
+              <wp:posOffset>554355</wp:posOffset>
+            </wp:positionV>
+            <wp:extent cx="6645910" cy="3766574"/>
+            <wp:effectExtent l="0" t="0" r="2540" b="5715"/>
+            <wp:wrapSquare wrapText="bothSides"/>
+            <wp:docPr id="7" name="Picture 7"/>
+            <wp:cNvGraphicFramePr>
+              <a:graphicFrameLocks xmlns:a="http://schemas.openxmlformats.org/drawingml/2006/main" noChangeAspect="1"/>
+            </wp:cNvGraphicFramePr>
+            <a:graphic xmlns:a="http://schemas.openxmlformats.org/drawingml/2006/main">
+              <a:graphicData uri="http://schemas.openxmlformats.org/drawingml/2006/picture">
+                <pic:pic xmlns:pic="http://schemas.openxmlformats.org/drawingml/2006/picture">
+                  <pic:nvPicPr>
+                    <pic:cNvPr id="0" name="Picture 12"/>
+                    <pic:cNvPicPr>
+                      <a:picLocks noChangeAspect="1" noChangeArrowheads="1"/>
+                    </pic:cNvPicPr>
+                  </pic:nvPicPr>
+                  <pic:blipFill>
+                    <a:blip r:embed="rId15" cstate="print">
+                      <a:extLst>
+                        <a:ext uri="{28A0092B-C50C-407E-A947-70E740481C1C}">
+                          <a14:useLocalDpi xmlns:a14="http://schemas.microsoft.com/office/drawing/2010/main" val="0"/>
+                        </a:ext>
+                      </a:extLst>
+                    </a:blip>
+                    <a:srcRect/>
+                    <a:stretch>
+                      <a:fillRect/>
+                    </a:stretch>
+                  </pic:blipFill>
+                  <pic:spPr bwMode="auto">
+                    <a:xfrm>
+                      <a:off x="0" y="0"/>
+                      <a:ext cx="6645910" cy="3766574"/>
+                    </a:xfrm>
+                    <a:prstGeom prst="rect">
+                      <a:avLst/>
+                    </a:prstGeom>
+                    <a:noFill/>
+                    <a:ln>
+                      <a:noFill/>
+                    </a:ln>
+                  </pic:spPr>
+                </pic:pic>
+              </a:graphicData>
+            </a:graphic>
+            <wp14:sizeRelH relativeFrom="page">
+              <wp14:pctWidth>0</wp14:pctWidth>
+            </wp14:sizeRelH>
+            <wp14:sizeRelV relativeFrom="page">
+              <wp14:pctHeight>0</wp14:pctHeight>
+            </wp14:sizeRelV>
+          </wp:anchor>
+        </w:drawing>
+      </w:r>
+      <w:r>
+        <w:rPr>
+          <w:rFonts w:ascii="Arial" w:hAnsi="Arial" w:cs="Arial"/>
+          <w:lang w:val="en-US"/>
+        </w:rPr>
+        <w:t>The correct way to</w:t>
+      </w:r>
+      <w:r>
+        <w:rPr>
+          <w:rFonts w:ascii="Arial" w:hAnsi="Arial" w:cs="Arial"/>
+          <w:lang w:val="en-US"/>
+        </w:rPr>
+        <w:t xml:space="preserve"> add the imaged text for telling the player to press ‘E’ when coming to the door</w:t>
+      </w:r>
+      <w:r>
+        <w:rPr>
+          <w:rFonts w:ascii="Arial" w:hAnsi="Arial" w:cs="Arial"/>
+          <w:lang w:val="en-US"/>
+        </w:rPr>
+        <w:t xml:space="preserve"> was to separately open up the door’s trigger box on CLASS blue print</w:t>
+      </w:r>
+      <w:r>
+        <w:rPr>
+          <w:rFonts w:ascii="Arial" w:hAnsi="Arial" w:cs="Arial"/>
+          <w:lang w:val="en-US"/>
+        </w:rPr>
+        <w:t xml:space="preserve"> and then added the widget set up there.</w:t>
+      </w:r>
+    </w:p>
+    <w:p>
+      <w:pPr>
+        <w:rPr>
+          <w:rFonts w:ascii="Arial" w:hAnsi="Arial" w:cs="Arial"/>
+          <w:lang w:val="en-US"/>
+        </w:rPr>
+      </w:pPr>
+    </w:p>
+    <w:p>
+      <w:pPr>
+        <w:jc w:val="center"/>
+        <w:rPr>
+          <w:rFonts w:ascii="Arial" w:hAnsi="Arial" w:cs="Arial"/>
+          <w:b/>
+          <w:lang w:val="en-US"/>
+        </w:rPr>
+      </w:pPr>
+      <w:r>
+        <w:rPr>
+          <w:rFonts w:ascii="Arial" w:hAnsi="Arial" w:cs="Arial"/>
+          <w:b/>
+          <w:lang w:val="en-US"/>
+        </w:rPr>
+        <w:t>Blueprint of attaching the “Obtain Key” widget when you touched the key. It was very tricky to figure out how to destroy the key’s trigger box as well. Because before</w:t>
+      </w:r>
+      <w:r>
+        <w:rPr>
+          <w:rFonts w:ascii="Arial" w:hAnsi="Arial" w:cs="Arial"/>
+          <w:b/>
+          <w:lang w:val="en-US"/>
+        </w:rPr>
+        <w:t>,</w:t>
+      </w:r>
+      <w:r>
+        <w:rPr>
+          <w:rFonts w:ascii="Arial" w:hAnsi="Arial" w:cs="Arial"/>
+          <w:b/>
+          <w:lang w:val="en-US"/>
+        </w:rPr>
+        <w:t xml:space="preserve"> you could just continue to walk over that spot and the text will still reappear after you first picked up the key.</w:t>
+      </w:r>
+    </w:p>
+    <w:p>
+      <w:pPr>
+        <w:rPr>
+          <w:rFonts w:ascii="Arial" w:hAnsi="Arial" w:cs="Arial"/>
+          <w:lang w:val="en-US"/>
+        </w:rPr>
+      </w:pPr>
+    </w:p>
+    <w:p>
+      <w:pPr>
+        <w:rPr>
+          <w:rFonts w:ascii="Arial" w:hAnsi="Arial" w:cs="Arial"/>
+          <w:b/>
+          <w:color w:val="385623" w:themeColor="accent6" w:themeShade="80"/>
+          <w:lang w:val="en-US"/>
+        </w:rPr>
+      </w:pPr>
+      <w:r>
+        <w:rPr>
+          <w:rFonts w:ascii="Arial" w:hAnsi="Arial" w:cs="Arial"/>
+          <w:b/>
+          <w:color w:val="385623" w:themeColor="accent6" w:themeShade="80"/>
+          <w:lang w:val="en-US"/>
+        </w:rPr>
+        <w:t>Video: [</w:t>
+      </w:r>
+      <w:r>
+        <w:rPr>
+          <w:rFonts w:ascii="Arial" w:hAnsi="Arial" w:cs="Arial"/>
+          <w:b/>
+          <w:color w:val="385623" w:themeColor="accent6" w:themeShade="80"/>
+          <w:lang w:val="en-US"/>
+        </w:rPr>
+        <w:t>21 Key Mechanic without Locked sign</w:t>
+      </w:r>
+      <w:r>
+        <w:rPr>
+          <w:rFonts w:ascii="Arial" w:hAnsi="Arial" w:cs="Arial"/>
+          <w:b/>
+          <w:color w:val="385623" w:themeColor="accent6" w:themeShade="80"/>
+          <w:lang w:val="en-US"/>
+        </w:rPr>
+        <w:t>]</w:t>
+      </w:r>
+      <w:r>
+        <w:rPr>
+          <w:rFonts w:ascii="Arial" w:hAnsi="Arial" w:cs="Arial"/>
+          <w:b/>
+          <w:color w:val="385623" w:themeColor="accent6" w:themeShade="80"/>
+          <w:lang w:val="en-US"/>
+        </w:rPr>
+        <w:t>.</w:t>
+      </w:r>
+    </w:p>
+    <w:p>
+      <w:pPr>
+        <w:rPr>
+          <w:rFonts w:ascii="Arial" w:hAnsi="Arial" w:cs="Arial"/>
+          <w:lang w:val="en-US"/>
+        </w:rPr>
+      </w:pPr>
+      <w:r>
+        <w:rPr>
+          <w:rFonts w:ascii="Arial" w:hAnsi="Arial" w:cs="Arial"/>
+          <w:lang w:val="en-US"/>
+        </w:rPr>
+        <w:t>Th</w:t>
+      </w:r>
+      <w:r>
+        <w:rPr>
+          <w:rFonts w:ascii="Arial" w:hAnsi="Arial" w:cs="Arial"/>
+          <w:lang w:val="en-US"/>
+        </w:rPr>
+        <w:t>is was the last thing I achieved without coming back for a long time. Managed to get the widget ‘Press E’ to appear but can’t figure out how to get “It’s Locked” image to appear</w:t>
+      </w:r>
+      <w:r>
+        <w:rPr>
+          <w:rFonts w:ascii="Arial" w:hAnsi="Arial" w:cs="Arial"/>
+          <w:lang w:val="en-US"/>
+        </w:rPr>
+        <w:t xml:space="preserve"> with the condition of</w:t>
+      </w:r>
+      <w:r>
+        <w:rPr>
+          <w:rFonts w:ascii="Arial" w:hAnsi="Arial" w:cs="Arial"/>
+          <w:lang w:val="en-US"/>
+        </w:rPr>
+        <w:t xml:space="preserve"> pressing the </w:t>
+      </w:r>
+      <w:r>
+        <w:rPr>
+          <w:rFonts w:ascii="Arial" w:hAnsi="Arial" w:cs="Arial"/>
+          <w:lang w:val="en-US"/>
+        </w:rPr>
+        <w:t>‘</w:t>
+      </w:r>
+      <w:r>
+        <w:rPr>
+          <w:rFonts w:ascii="Arial" w:hAnsi="Arial" w:cs="Arial"/>
+          <w:lang w:val="en-US"/>
+        </w:rPr>
+        <w:t>E</w:t>
+      </w:r>
+      <w:r>
+        <w:rPr>
+          <w:rFonts w:ascii="Arial" w:hAnsi="Arial" w:cs="Arial"/>
+          <w:lang w:val="en-US"/>
+        </w:rPr>
+        <w:t>’</w:t>
+      </w:r>
+      <w:r>
+        <w:rPr>
+          <w:rFonts w:ascii="Arial" w:hAnsi="Arial" w:cs="Arial"/>
+          <w:lang w:val="en-US"/>
+        </w:rPr>
+        <w:t xml:space="preserve"> input and without the key</w:t>
+      </w:r>
+      <w:r>
+        <w:rPr>
+          <w:rFonts w:ascii="Arial" w:hAnsi="Arial" w:cs="Arial"/>
+          <w:lang w:val="en-US"/>
+        </w:rPr>
+        <w:t xml:space="preserve"> itself</w:t>
+      </w:r>
+      <w:r>
+        <w:rPr>
+          <w:rFonts w:ascii="Arial" w:hAnsi="Arial" w:cs="Arial"/>
+          <w:lang w:val="en-US"/>
+        </w:rPr>
+        <w:t>.</w:t>
+      </w:r>
+      <w:bookmarkStart w:id="0" w:name="_GoBack"/>
+      <w:bookmarkEnd w:id="0"/>
+    </w:p>
+    <w:p>
+      <w:pPr>
+        <w:rPr>
+          <w:lang w:val="en-US"/>
+        </w:rPr>
+      </w:pPr>
     </w:p>
     <w:sectPr>
       <w:pgSz w:w="11906" w:h="16838"/>
-      <w:pgMar w:top="1440" w:right="1440" w:bottom="1440" w:left="1440" w:header="708" w:footer="708" w:gutter="0"/>
+      <w:pgMar w:top="720" w:right="720" w:bottom="720" w:left="720" w:header="708" w:footer="708" w:gutter="0"/>
       <w:cols w:space="708"/>
       <w:docGrid w:linePitch="360"/>
     </w:sectPr>
@@ -175,6 +2597,95 @@
 <file path=word/numbering.xml><?xml version="1.0" encoding="utf-8"?>
 <w:numbering xmlns:wpc="http://schemas.microsoft.com/office/word/2010/wordprocessingCanvas" xmlns:cx="http://schemas.microsoft.com/office/drawing/2014/chartex" xmlns:cx1="http://schemas.microsoft.com/office/drawing/2015/9/8/chartex" xmlns:cx2="http://schemas.microsoft.com/office/drawing/2015/10/21/chartex" xmlns:cx3="http://schemas.microsoft.com/office/drawing/2016/5/9/chartex" xmlns:cx4="http://schemas.microsoft.com/office/drawing/2016/5/10/chartex" xmlns:cx5="http://schemas.microsoft.com/office/drawing/2016/5/11/chartex" xmlns:cx6="http://schemas.microsoft.com/office/drawing/2016/5/12/chartex" xmlns:cx7="http://schemas.microsoft.com/office/drawing/2016/5/13/chartex" xmlns:cx8="http://schemas.microsoft.com/office/drawing/2016/5/14/chartex" xmlns:mc="http://schemas.openxmlformats.org/markup-compatibility/2006" xmlns:aink="http://schemas.microsoft.com/office/drawing/2016/ink" xmlns:am3d="http://schemas.microsoft.com/office/drawing/2017/model3d" xmlns:o="urn:schemas-microsoft-com:office:office" xmlns:r="http://schemas.openxmlformats.org/officeDocument/2006/relationships" xmlns:m="http://schemas.openxmlformats.org/officeDocument/2006/math" xmlns:v="urn:schemas-microsoft-com:vml" xmlns:wp14="http://schemas.microsoft.com/office/word/2010/wordprocessingDrawing" xmlns:wp="http://schemas.openxmlformats.org/drawingml/2006/wordprocessingDrawing" xmlns:w10="urn:schemas-microsoft-com:office:word" xmlns:w="http://schemas.openxmlformats.org/wordprocessingml/2006/main" xmlns:w14="http://schemas.microsoft.com/office/word/2010/wordml" xmlns:w15="http://schemas.microsoft.com/office/word/2012/wordml" xmlns:w16cid="http://schemas.microsoft.com/office/word/2016/wordml/cid" xmlns:w16se="http://schemas.microsoft.com/office/word/2015/wordml/symex" xmlns:wpg="http://schemas.microsoft.com/office/word/2010/wordprocessingGroup" xmlns:wpi="http://schemas.microsoft.com/office/word/2010/wordprocessingInk" xmlns:wne="http://schemas.microsoft.com/office/word/2006/wordml" xmlns:wps="http://schemas.microsoft.com/office/word/2010/wordprocessingShape" mc:Ignorable="w14 w15 w16se w16cid wp14">
   <w:abstractNum w:abstractNumId="0" w15:restartNumberingAfterBreak="0">
+    <w:nsid w:val="02B20BDD"/>
+    <w:multiLevelType w:val="hybridMultilevel"/>
+    <w:tmpl w:val="8A205D76"/>
+    <w:lvl w:ilvl="0" w:tplc="0809000F">
+      <w:start w:val="1"/>
+      <w:numFmt w:val="decimal"/>
+      <w:lvlText w:val="%1."/>
+      <w:lvlJc w:val="left"/>
+      <w:pPr>
+        <w:ind w:left="720" w:hanging="360"/>
+      </w:pPr>
+      <w:rPr>
+        <w:rFonts w:hint="default"/>
+      </w:rPr>
+    </w:lvl>
+    <w:lvl w:ilvl="1" w:tplc="08090019" w:tentative="1">
+      <w:start w:val="1"/>
+      <w:numFmt w:val="lowerLetter"/>
+      <w:lvlText w:val="%2."/>
+      <w:lvlJc w:val="left"/>
+      <w:pPr>
+        <w:ind w:left="1440" w:hanging="360"/>
+      </w:pPr>
+    </w:lvl>
+    <w:lvl w:ilvl="2" w:tplc="0809001B" w:tentative="1">
+      <w:start w:val="1"/>
+      <w:numFmt w:val="lowerRoman"/>
+      <w:lvlText w:val="%3."/>
+      <w:lvlJc w:val="right"/>
+      <w:pPr>
+        <w:ind w:left="2160" w:hanging="180"/>
+      </w:pPr>
+    </w:lvl>
+    <w:lvl w:ilvl="3" w:tplc="0809000F" w:tentative="1">
+      <w:start w:val="1"/>
+      <w:numFmt w:val="decimal"/>
+      <w:lvlText w:val="%4."/>
+      <w:lvlJc w:val="left"/>
+      <w:pPr>
+        <w:ind w:left="2880" w:hanging="360"/>
+      </w:pPr>
+    </w:lvl>
+    <w:lvl w:ilvl="4" w:tplc="08090019" w:tentative="1">
+      <w:start w:val="1"/>
+      <w:numFmt w:val="lowerLetter"/>
+      <w:lvlText w:val="%5."/>
+      <w:lvlJc w:val="left"/>
+      <w:pPr>
+        <w:ind w:left="3600" w:hanging="360"/>
+      </w:pPr>
+    </w:lvl>
+    <w:lvl w:ilvl="5" w:tplc="0809001B" w:tentative="1">
+      <w:start w:val="1"/>
+      <w:numFmt w:val="lowerRoman"/>
+      <w:lvlText w:val="%6."/>
+      <w:lvlJc w:val="right"/>
+      <w:pPr>
+        <w:ind w:left="4320" w:hanging="180"/>
+      </w:pPr>
+    </w:lvl>
+    <w:lvl w:ilvl="6" w:tplc="0809000F" w:tentative="1">
+      <w:start w:val="1"/>
+      <w:numFmt w:val="decimal"/>
+      <w:lvlText w:val="%7."/>
+      <w:lvlJc w:val="left"/>
+      <w:pPr>
+        <w:ind w:left="5040" w:hanging="360"/>
+      </w:pPr>
+    </w:lvl>
+    <w:lvl w:ilvl="7" w:tplc="08090019" w:tentative="1">
+      <w:start w:val="1"/>
+      <w:numFmt w:val="lowerLetter"/>
+      <w:lvlText w:val="%8."/>
+      <w:lvlJc w:val="left"/>
+      <w:pPr>
+        <w:ind w:left="5760" w:hanging="360"/>
+      </w:pPr>
+    </w:lvl>
+    <w:lvl w:ilvl="8" w:tplc="0809001B" w:tentative="1">
+      <w:start w:val="1"/>
+      <w:numFmt w:val="lowerRoman"/>
+      <w:lvlText w:val="%9."/>
+      <w:lvlJc w:val="right"/>
+      <w:pPr>
+        <w:ind w:left="6480" w:hanging="180"/>
+      </w:pPr>
+    </w:lvl>
+  </w:abstractNum>
+  <w:abstractNum w:abstractNumId="1" w15:restartNumberingAfterBreak="0">
     <w:nsid w:val="79336369"/>
     <w:multiLevelType w:val="hybridMultilevel"/>
     <w:tmpl w:val="EBE2BF54"/>
@@ -261,6 +2772,9 @@
     </w:lvl>
   </w:abstractNum>
   <w:num w:numId="1">
+    <w:abstractNumId w:val="1"/>
+  </w:num>
+  <w:num w:numId="2">
     <w:abstractNumId w:val="0"/>
   </w:num>
 </w:numbering>

</xml_diff>

<commit_message>
Still trying to fix it
</commit_message>
<xml_diff>
--- a/README_Independent Project for Break the Build.docx
+++ b/README_Independent Project for Break the Build.docx
@@ -200,7 +200,6 @@
         </w:pBdr>
         <w:rPr>
           <w:rFonts w:ascii="Arial" w:hAnsi="Arial" w:cs="Arial"/>
-          <w:b/>
           <w:color w:val="FF0000"/>
           <w:lang w:val="en-US"/>
         </w:rPr>
@@ -322,6 +321,14 @@
         </w:rPr>
         <w:t xml:space="preserve">. </w:t>
       </w:r>
+    </w:p>
+    <w:p>
+      <w:pPr>
+        <w:rPr>
+          <w:rFonts w:ascii="Arial" w:hAnsi="Arial" w:cs="Arial"/>
+          <w:lang w:val="en-US"/>
+        </w:rPr>
+      </w:pPr>
     </w:p>
     <w:p>
       <w:pPr>
@@ -567,6 +574,35 @@
     </w:p>
     <w:p>
       <w:pPr>
+        <w:rPr>
+          <w:rFonts w:ascii="Arial" w:hAnsi="Arial" w:cs="Arial"/>
+          <w:color w:val="FF0000"/>
+          <w:sz w:val="28"/>
+          <w:lang w:val="en-US"/>
+        </w:rPr>
+      </w:pPr>
+      <w:r>
+        <w:rPr>
+          <w:rFonts w:ascii="Arial" w:hAnsi="Arial" w:cs="Arial"/>
+          <w:sz w:val="28"/>
+          <w:lang w:val="en-US"/>
+        </w:rPr>
+        <w:t xml:space="preserve">Mood board (Pinterest): </w:t>
+      </w:r>
+      <w:r>
+        <w:rPr>
+          <w:rFonts w:ascii="Arial" w:hAnsi="Arial" w:cs="Arial"/>
+          <w:color w:val="FF0000"/>
+          <w:sz w:val="28"/>
+          <w:lang w:val="en-US"/>
+        </w:rPr>
+        <w:t>https://www.pinterest.co.uk/gabrielawoch100/break-the-build/</w:t>
+      </w:r>
+      <w:bookmarkStart w:id="0" w:name="_GoBack"/>
+      <w:bookmarkEnd w:id="0"/>
+    </w:p>
+    <w:p>
+      <w:pPr>
         <w:jc w:val="center"/>
         <w:rPr>
           <w:rFonts w:ascii="Arial" w:hAnsi="Arial" w:cs="Arial"/>
@@ -584,27 +620,7 @@
           <w:sz w:val="28"/>
           <w:lang w:val="en-US"/>
         </w:rPr>
-        <w:t>To check out my video</w:t>
-      </w:r>
-      <w:r>
-        <w:rPr>
-          <w:rFonts w:ascii="Arial" w:hAnsi="Arial" w:cs="Arial"/>
-          <w:b/>
-          <w:color w:val="385623" w:themeColor="accent6" w:themeShade="80"/>
-          <w:sz w:val="28"/>
-          <w:lang w:val="en-US"/>
-        </w:rPr>
-        <w:t>s</w:t>
-      </w:r>
-      <w:r>
-        <w:rPr>
-          <w:rFonts w:ascii="Arial" w:hAnsi="Arial" w:cs="Arial"/>
-          <w:b/>
-          <w:color w:val="385623" w:themeColor="accent6" w:themeShade="80"/>
-          <w:sz w:val="28"/>
-          <w:lang w:val="en-US"/>
-        </w:rPr>
-        <w:t xml:space="preserve">: </w:t>
+        <w:t xml:space="preserve">To check out my videos: </w:t>
       </w:r>
       <w:proofErr w:type="spellStart"/>
       <w:r>
@@ -893,7 +909,6 @@
           <w:color w:val="385623" w:themeColor="accent6" w:themeShade="80"/>
           <w:lang w:val="en-US"/>
         </w:rPr>
-        <w:lastRenderedPageBreak/>
         <w:t>Video: [</w:t>
       </w:r>
       <w:r>
@@ -1091,16 +1106,7 @@
           <w:color w:val="385623" w:themeColor="accent6" w:themeShade="80"/>
           <w:lang w:val="en-US"/>
         </w:rPr>
-        <w:t xml:space="preserve">Video: </w:t>
-      </w:r>
-      <w:r>
-        <w:rPr>
-          <w:rFonts w:ascii="Arial" w:hAnsi="Arial" w:cs="Arial"/>
-          <w:b/>
-          <w:color w:val="385623" w:themeColor="accent6" w:themeShade="80"/>
-          <w:lang w:val="en-US"/>
-        </w:rPr>
-        <w:t xml:space="preserve">[4 Stairway </w:t>
+        <w:t xml:space="preserve">Video: [4 Stairway </w:t>
       </w:r>
       <w:r>
         <w:rPr>
@@ -1330,28 +1336,7 @@
           <w:u w:val="single"/>
           <w:lang w:val="en-US"/>
         </w:rPr>
-        <w:lastRenderedPageBreak/>
-        <w:t>2</w:t>
-      </w:r>
-      <w:r>
-        <w:rPr>
-          <w:rFonts w:ascii="Arial" w:hAnsi="Arial" w:cs="Arial"/>
-          <w:b/>
-          <w:sz w:val="28"/>
-          <w:u w:val="single"/>
-          <w:lang w:val="en-US"/>
-        </w:rPr>
-        <w:t xml:space="preserve">: Creating </w:t>
-      </w:r>
-      <w:r>
-        <w:rPr>
-          <w:rFonts w:ascii="Arial" w:hAnsi="Arial" w:cs="Arial"/>
-          <w:b/>
-          <w:sz w:val="28"/>
-          <w:u w:val="single"/>
-          <w:lang w:val="en-US"/>
-        </w:rPr>
-        <w:t xml:space="preserve">a Door mechanic that can be opened up by a key </w:t>
+        <w:t xml:space="preserve">2: Creating a Door mechanic that can be opened up by a key </w:t>
       </w:r>
     </w:p>
     <w:p>
@@ -2467,115 +2452,86 @@
           <w:color w:val="385623" w:themeColor="accent6" w:themeShade="80"/>
           <w:lang w:val="en-US"/>
         </w:rPr>
-        <w:t>Video: [</w:t>
-      </w:r>
-      <w:r>
-        <w:rPr>
-          <w:rFonts w:ascii="Arial" w:hAnsi="Arial" w:cs="Arial"/>
-          <w:b/>
-          <w:color w:val="385623" w:themeColor="accent6" w:themeShade="80"/>
-          <w:lang w:val="en-US"/>
-        </w:rPr>
-        <w:t>21 Key Mechanic without Locked sign</w:t>
-      </w:r>
-      <w:r>
-        <w:rPr>
-          <w:rFonts w:ascii="Arial" w:hAnsi="Arial" w:cs="Arial"/>
-          <w:b/>
-          <w:color w:val="385623" w:themeColor="accent6" w:themeShade="80"/>
-          <w:lang w:val="en-US"/>
-        </w:rPr>
-        <w:t>]</w:t>
-      </w:r>
-      <w:r>
-        <w:rPr>
-          <w:rFonts w:ascii="Arial" w:hAnsi="Arial" w:cs="Arial"/>
-          <w:b/>
-          <w:color w:val="385623" w:themeColor="accent6" w:themeShade="80"/>
+        <w:t>Video: [21 Key Mechanic without Locked sign].</w:t>
+      </w:r>
+    </w:p>
+    <w:p>
+      <w:pPr>
+        <w:rPr>
+          <w:rFonts w:ascii="Arial" w:hAnsi="Arial" w:cs="Arial"/>
+          <w:lang w:val="en-US"/>
+        </w:rPr>
+      </w:pPr>
+      <w:r>
+        <w:rPr>
+          <w:rFonts w:ascii="Arial" w:hAnsi="Arial" w:cs="Arial"/>
+          <w:lang w:val="en-US"/>
+        </w:rPr>
+        <w:t>Th</w:t>
+      </w:r>
+      <w:r>
+        <w:rPr>
+          <w:rFonts w:ascii="Arial" w:hAnsi="Arial" w:cs="Arial"/>
+          <w:lang w:val="en-US"/>
+        </w:rPr>
+        <w:t>is was the last thing I achieved without coming back for a long time. Managed to get the widget ‘Press E’ to appear but can’t figure out how to get “It’s Locked” image to appear</w:t>
+      </w:r>
+      <w:r>
+        <w:rPr>
+          <w:rFonts w:ascii="Arial" w:hAnsi="Arial" w:cs="Arial"/>
+          <w:lang w:val="en-US"/>
+        </w:rPr>
+        <w:t xml:space="preserve"> with the condition of</w:t>
+      </w:r>
+      <w:r>
+        <w:rPr>
+          <w:rFonts w:ascii="Arial" w:hAnsi="Arial" w:cs="Arial"/>
+          <w:lang w:val="en-US"/>
+        </w:rPr>
+        <w:t xml:space="preserve"> pressing the </w:t>
+      </w:r>
+      <w:r>
+        <w:rPr>
+          <w:rFonts w:ascii="Arial" w:hAnsi="Arial" w:cs="Arial"/>
+          <w:lang w:val="en-US"/>
+        </w:rPr>
+        <w:t>‘</w:t>
+      </w:r>
+      <w:r>
+        <w:rPr>
+          <w:rFonts w:ascii="Arial" w:hAnsi="Arial" w:cs="Arial"/>
+          <w:lang w:val="en-US"/>
+        </w:rPr>
+        <w:t>E</w:t>
+      </w:r>
+      <w:r>
+        <w:rPr>
+          <w:rFonts w:ascii="Arial" w:hAnsi="Arial" w:cs="Arial"/>
+          <w:lang w:val="en-US"/>
+        </w:rPr>
+        <w:t>’</w:t>
+      </w:r>
+      <w:r>
+        <w:rPr>
+          <w:rFonts w:ascii="Arial" w:hAnsi="Arial" w:cs="Arial"/>
+          <w:lang w:val="en-US"/>
+        </w:rPr>
+        <w:t xml:space="preserve"> input and without the key</w:t>
+      </w:r>
+      <w:r>
+        <w:rPr>
+          <w:rFonts w:ascii="Arial" w:hAnsi="Arial" w:cs="Arial"/>
+          <w:lang w:val="en-US"/>
+        </w:rPr>
+        <w:t xml:space="preserve"> itself</w:t>
+      </w:r>
+      <w:r>
+        <w:rPr>
+          <w:rFonts w:ascii="Arial" w:hAnsi="Arial" w:cs="Arial"/>
           <w:lang w:val="en-US"/>
         </w:rPr>
         <w:t>.</w:t>
       </w:r>
-    </w:p>
-    <w:p>
-      <w:pPr>
-        <w:rPr>
-          <w:rFonts w:ascii="Arial" w:hAnsi="Arial" w:cs="Arial"/>
-          <w:lang w:val="en-US"/>
-        </w:rPr>
-      </w:pPr>
-      <w:r>
-        <w:rPr>
-          <w:rFonts w:ascii="Arial" w:hAnsi="Arial" w:cs="Arial"/>
-          <w:lang w:val="en-US"/>
-        </w:rPr>
-        <w:t>Th</w:t>
-      </w:r>
-      <w:r>
-        <w:rPr>
-          <w:rFonts w:ascii="Arial" w:hAnsi="Arial" w:cs="Arial"/>
-          <w:lang w:val="en-US"/>
-        </w:rPr>
-        <w:t>is was the last thing I achieved without coming back for a long time. Managed to get the widget ‘Press E’ to appear but can’t figure out how to get “It’s Locked” image to appear</w:t>
-      </w:r>
-      <w:r>
-        <w:rPr>
-          <w:rFonts w:ascii="Arial" w:hAnsi="Arial" w:cs="Arial"/>
-          <w:lang w:val="en-US"/>
-        </w:rPr>
-        <w:t xml:space="preserve"> with the condition of</w:t>
-      </w:r>
-      <w:r>
-        <w:rPr>
-          <w:rFonts w:ascii="Arial" w:hAnsi="Arial" w:cs="Arial"/>
-          <w:lang w:val="en-US"/>
-        </w:rPr>
-        <w:t xml:space="preserve"> pressing the </w:t>
-      </w:r>
-      <w:r>
-        <w:rPr>
-          <w:rFonts w:ascii="Arial" w:hAnsi="Arial" w:cs="Arial"/>
-          <w:lang w:val="en-US"/>
-        </w:rPr>
-        <w:t>‘</w:t>
-      </w:r>
-      <w:r>
-        <w:rPr>
-          <w:rFonts w:ascii="Arial" w:hAnsi="Arial" w:cs="Arial"/>
-          <w:lang w:val="en-US"/>
-        </w:rPr>
-        <w:t>E</w:t>
-      </w:r>
-      <w:r>
-        <w:rPr>
-          <w:rFonts w:ascii="Arial" w:hAnsi="Arial" w:cs="Arial"/>
-          <w:lang w:val="en-US"/>
-        </w:rPr>
-        <w:t>’</w:t>
-      </w:r>
-      <w:r>
-        <w:rPr>
-          <w:rFonts w:ascii="Arial" w:hAnsi="Arial" w:cs="Arial"/>
-          <w:lang w:val="en-US"/>
-        </w:rPr>
-        <w:t xml:space="preserve"> input and without the key</w:t>
-      </w:r>
-      <w:r>
-        <w:rPr>
-          <w:rFonts w:ascii="Arial" w:hAnsi="Arial" w:cs="Arial"/>
-          <w:lang w:val="en-US"/>
-        </w:rPr>
-        <w:t xml:space="preserve"> itself</w:t>
-      </w:r>
-      <w:r>
-        <w:rPr>
-          <w:rFonts w:ascii="Arial" w:hAnsi="Arial" w:cs="Arial"/>
-          <w:lang w:val="en-US"/>
-        </w:rPr>
-        <w:t>.</w:t>
-      </w:r>
-      <w:bookmarkStart w:id="0" w:name="_GoBack"/>
-      <w:bookmarkEnd w:id="0"/>
     </w:p>
     <w:p>
       <w:pPr>
@@ -3181,7 +3137,6 @@
   <w:style w:type="character" w:default="1" w:styleId="DefaultParagraphFont">
     <w:name w:val="Default Paragraph Font"/>
     <w:uiPriority w:val="1"/>
-    <w:semiHidden/>
     <w:unhideWhenUsed/>
   </w:style>
   <w:style w:type="table" w:default="1" w:styleId="TableNormal">

</xml_diff>